<commit_message>
Intial Clean - Work on Skill Extaction
</commit_message>
<xml_diff>
--- a/documentation/Toronto AirBnB Pricing Assistant Project Outline.docx
+++ b/documentation/Toronto AirBnB Pricing Assistant Project Outline.docx
@@ -5,52 +5,76 @@
     <w:p>
       <w:pPr>
         <w:pStyle w:val="Title"/>
-      </w:pPr>
-      <w:r>
+        <w:rPr>
+          <w:rFonts w:ascii="Aptos" w:hAnsi="Aptos"/>
+        </w:rPr>
+      </w:pPr>
+      <w:r>
+        <w:rPr>
+          <w:rFonts w:ascii="Aptos" w:hAnsi="Aptos"/>
+        </w:rPr>
         <w:t xml:space="preserve">Toronto </w:t>
       </w:r>
       <w:proofErr w:type="spellStart"/>
       <w:r>
+        <w:rPr>
+          <w:rFonts w:ascii="Aptos" w:hAnsi="Aptos"/>
+        </w:rPr>
         <w:t>AirBnB</w:t>
       </w:r>
       <w:proofErr w:type="spellEnd"/>
       <w:r>
-        <w:t xml:space="preserve"> Pricing Assistant </w:t>
-      </w:r>
-      <w:r>
-        <w:t>(</w:t>
-      </w:r>
-      <w:r>
-        <w:t>TAPA)</w:t>
+        <w:rPr>
+          <w:rFonts w:ascii="Aptos" w:hAnsi="Aptos"/>
+        </w:rPr>
+        <w:t xml:space="preserve"> Pricing Assistant (TAPA)</w:t>
       </w:r>
     </w:p>
     <w:p>
       <w:pPr>
         <w:pStyle w:val="Heading1"/>
-      </w:pPr>
-      <w:r>
+        <w:rPr>
+          <w:rFonts w:ascii="Aptos" w:hAnsi="Aptos"/>
+        </w:rPr>
+      </w:pPr>
+      <w:r>
+        <w:rPr>
+          <w:rFonts w:ascii="Aptos" w:hAnsi="Aptos"/>
+        </w:rPr>
         <w:t>Project Outline &amp; Timeline</w:t>
       </w:r>
     </w:p>
     <w:p>
       <w:pPr>
         <w:pStyle w:val="Heading3"/>
-      </w:pPr>
-      <w:r>
+        <w:rPr>
+          <w:rFonts w:ascii="Aptos" w:hAnsi="Aptos"/>
+        </w:rPr>
+      </w:pPr>
+      <w:r>
+        <w:rPr>
+          <w:rFonts w:ascii="Aptos" w:hAnsi="Aptos"/>
+        </w:rPr>
         <w:t>Project Overview</w:t>
       </w:r>
     </w:p>
     <w:p>
       <w:pPr>
         <w:pStyle w:val="NormalWeb"/>
-      </w:pPr>
-      <w:r>
+        <w:rPr>
+          <w:rFonts w:ascii="Aptos" w:hAnsi="Aptos"/>
+        </w:rPr>
+      </w:pPr>
+      <w:r>
+        <w:rPr>
+          <w:rFonts w:ascii="Aptos" w:hAnsi="Aptos"/>
+        </w:rPr>
         <w:t xml:space="preserve">Our team will develop the </w:t>
       </w:r>
       <w:r>
         <w:rPr>
           <w:rStyle w:val="Strong"/>
-          <w:rFonts w:eastAsiaTheme="majorEastAsia"/>
+          <w:rFonts w:ascii="Aptos" w:eastAsiaTheme="majorEastAsia" w:hAnsi="Aptos"/>
         </w:rPr>
         <w:t xml:space="preserve">Toronto </w:t>
       </w:r>
@@ -58,7 +82,7 @@
       <w:r>
         <w:rPr>
           <w:rStyle w:val="Strong"/>
-          <w:rFonts w:eastAsiaTheme="majorEastAsia"/>
+          <w:rFonts w:ascii="Aptos" w:eastAsiaTheme="majorEastAsia" w:hAnsi="Aptos"/>
         </w:rPr>
         <w:t>AirBnB</w:t>
       </w:r>
@@ -66,43 +90,70 @@
       <w:r>
         <w:rPr>
           <w:rStyle w:val="Strong"/>
-          <w:rFonts w:eastAsiaTheme="majorEastAsia"/>
+          <w:rFonts w:ascii="Aptos" w:eastAsiaTheme="majorEastAsia" w:hAnsi="Aptos"/>
         </w:rPr>
         <w:t xml:space="preserve"> Pricing Assistant &amp; Profit Maximizer (TAPAM)</w:t>
       </w:r>
       <w:r>
+        <w:rPr>
+          <w:rFonts w:ascii="Aptos" w:hAnsi="Aptos"/>
+        </w:rPr>
         <w:t xml:space="preserve">, a data-driven tool that helps </w:t>
       </w:r>
       <w:proofErr w:type="spellStart"/>
       <w:r>
+        <w:rPr>
+          <w:rFonts w:ascii="Aptos" w:hAnsi="Aptos"/>
+        </w:rPr>
         <w:t>AirBnB</w:t>
       </w:r>
       <w:proofErr w:type="spellEnd"/>
       <w:r>
+        <w:rPr>
+          <w:rFonts w:ascii="Aptos" w:hAnsi="Aptos"/>
+        </w:rPr>
         <w:t xml:space="preserve"> </w:t>
       </w:r>
       <w:proofErr w:type="gramStart"/>
       <w:r>
+        <w:rPr>
+          <w:rFonts w:ascii="Aptos" w:hAnsi="Aptos"/>
+        </w:rPr>
         <w:t>hosts</w:t>
       </w:r>
       <w:proofErr w:type="gramEnd"/>
       <w:r>
+        <w:rPr>
+          <w:rFonts w:ascii="Aptos" w:hAnsi="Aptos"/>
+        </w:rPr>
         <w:t xml:space="preserve"> and property investors optimize their rental pricing strategy in Toronto. By analyzing Inside </w:t>
       </w:r>
       <w:proofErr w:type="spellStart"/>
       <w:r>
+        <w:rPr>
+          <w:rFonts w:ascii="Aptos" w:hAnsi="Aptos"/>
+        </w:rPr>
         <w:t>AirBnB</w:t>
       </w:r>
       <w:proofErr w:type="spellEnd"/>
       <w:r>
+        <w:rPr>
+          <w:rFonts w:ascii="Aptos" w:hAnsi="Aptos"/>
+        </w:rPr>
         <w:t xml:space="preserve"> data and identifying key amenity value drivers, we'll provide actionable insights on optimal pricing, amenity recommendations, and stay duration strategy for the Toronto short-term rental market.</w:t>
       </w:r>
     </w:p>
     <w:p>
       <w:pPr>
         <w:pStyle w:val="Heading1"/>
-      </w:pPr>
-      <w:r>
+        <w:rPr>
+          <w:rFonts w:ascii="Aptos" w:hAnsi="Aptos"/>
+        </w:rPr>
+      </w:pPr>
+      <w:r>
+        <w:rPr>
+          <w:rFonts w:ascii="Aptos" w:hAnsi="Aptos"/>
+        </w:rPr>
         <w:t>Team Members</w:t>
       </w:r>
     </w:p>
@@ -113,10 +164,14 @@
           <w:numId w:val="1"/>
         </w:numPr>
         <w:spacing w:before="100" w:beforeAutospacing="1" w:after="100" w:afterAutospacing="1"/>
+        <w:rPr>
+          <w:rFonts w:ascii="Aptos" w:hAnsi="Aptos"/>
+        </w:rPr>
       </w:pPr>
       <w:r>
         <w:rPr>
           <w:rStyle w:val="Strong"/>
+          <w:rFonts w:ascii="Aptos" w:hAnsi="Aptos"/>
         </w:rPr>
         <w:t>Sean Schallberger</w:t>
       </w:r>
@@ -128,10 +183,14 @@
           <w:numId w:val="1"/>
         </w:numPr>
         <w:spacing w:before="100" w:beforeAutospacing="1" w:after="100" w:afterAutospacing="1"/>
+        <w:rPr>
+          <w:rFonts w:ascii="Aptos" w:hAnsi="Aptos"/>
+        </w:rPr>
       </w:pPr>
       <w:r>
         <w:rPr>
           <w:rStyle w:val="Strong"/>
+          <w:rFonts w:ascii="Aptos" w:hAnsi="Aptos"/>
         </w:rPr>
         <w:t>Bryan Carney</w:t>
       </w:r>
@@ -143,10 +202,14 @@
           <w:numId w:val="1"/>
         </w:numPr>
         <w:spacing w:before="100" w:beforeAutospacing="1" w:after="100" w:afterAutospacing="1"/>
+        <w:rPr>
+          <w:rFonts w:ascii="Aptos" w:hAnsi="Aptos"/>
+        </w:rPr>
       </w:pPr>
       <w:r>
         <w:rPr>
           <w:rStyle w:val="Strong"/>
+          <w:rFonts w:ascii="Aptos" w:hAnsi="Aptos"/>
         </w:rPr>
         <w:t>Jitesh Makan</w:t>
       </w:r>
@@ -154,24 +217,42 @@
     <w:p>
       <w:pPr>
         <w:pStyle w:val="Heading1"/>
-      </w:pPr>
-      <w:r>
+        <w:rPr>
+          <w:rFonts w:ascii="Aptos" w:hAnsi="Aptos"/>
+        </w:rPr>
+      </w:pPr>
+      <w:r>
+        <w:rPr>
+          <w:rFonts w:ascii="Aptos" w:hAnsi="Aptos"/>
+        </w:rPr>
         <w:t xml:space="preserve">Primary Stakeholders: </w:t>
       </w:r>
       <w:proofErr w:type="spellStart"/>
       <w:r>
+        <w:rPr>
+          <w:rFonts w:ascii="Aptos" w:hAnsi="Aptos"/>
+        </w:rPr>
         <w:t>AirBnB</w:t>
       </w:r>
       <w:proofErr w:type="spellEnd"/>
       <w:r>
+        <w:rPr>
+          <w:rFonts w:ascii="Aptos" w:hAnsi="Aptos"/>
+        </w:rPr>
         <w:t xml:space="preserve"> Hosts and Property Investors</w:t>
       </w:r>
     </w:p>
     <w:p>
       <w:pPr>
         <w:pStyle w:val="NormalWeb"/>
-      </w:pPr>
-      <w:r>
+        <w:rPr>
+          <w:rFonts w:ascii="Aptos" w:hAnsi="Aptos"/>
+        </w:rPr>
+      </w:pPr>
+      <w:r>
+        <w:rPr>
+          <w:rFonts w:ascii="Aptos" w:hAnsi="Aptos"/>
+        </w:rPr>
         <w:t>Our tool is designed specifically for:</w:t>
       </w:r>
     </w:p>
@@ -182,10 +263,14 @@
           <w:numId w:val="2"/>
         </w:numPr>
         <w:spacing w:before="100" w:beforeAutospacing="1" w:after="100" w:afterAutospacing="1"/>
+        <w:rPr>
+          <w:rFonts w:ascii="Aptos" w:hAnsi="Aptos"/>
+        </w:rPr>
       </w:pPr>
       <w:r>
         <w:rPr>
           <w:rStyle w:val="Strong"/>
+          <w:rFonts w:ascii="Aptos" w:hAnsi="Aptos"/>
         </w:rPr>
         <w:t xml:space="preserve">Current </w:t>
       </w:r>
@@ -193,6 +278,7 @@
       <w:r>
         <w:rPr>
           <w:rStyle w:val="Strong"/>
+          <w:rFonts w:ascii="Aptos" w:hAnsi="Aptos"/>
         </w:rPr>
         <w:t>AirBnB</w:t>
       </w:r>
@@ -200,10 +286,14 @@
       <w:r>
         <w:rPr>
           <w:rStyle w:val="Strong"/>
+          <w:rFonts w:ascii="Aptos" w:hAnsi="Aptos"/>
         </w:rPr>
         <w:t xml:space="preserve"> hosts</w:t>
       </w:r>
       <w:r>
+        <w:rPr>
+          <w:rFonts w:ascii="Aptos" w:hAnsi="Aptos"/>
+        </w:rPr>
         <w:t xml:space="preserve"> looking to optimize pricing and amenities</w:t>
       </w:r>
     </w:p>
@@ -214,14 +304,21 @@
           <w:numId w:val="2"/>
         </w:numPr>
         <w:spacing w:before="100" w:beforeAutospacing="1" w:after="100" w:afterAutospacing="1"/>
+        <w:rPr>
+          <w:rFonts w:ascii="Aptos" w:hAnsi="Aptos"/>
+        </w:rPr>
       </w:pPr>
       <w:r>
         <w:rPr>
           <w:rStyle w:val="Strong"/>
+          <w:rFonts w:ascii="Aptos" w:hAnsi="Aptos"/>
         </w:rPr>
         <w:t>Potential investors</w:t>
       </w:r>
       <w:r>
+        <w:rPr>
+          <w:rFonts w:ascii="Aptos" w:hAnsi="Aptos"/>
+        </w:rPr>
         <w:t xml:space="preserve"> evaluating rental strategies</w:t>
       </w:r>
     </w:p>
@@ -232,30 +329,49 @@
           <w:numId w:val="2"/>
         </w:numPr>
         <w:spacing w:before="100" w:beforeAutospacing="1" w:after="100" w:afterAutospacing="1"/>
+        <w:rPr>
+          <w:rFonts w:ascii="Aptos" w:hAnsi="Aptos"/>
+        </w:rPr>
       </w:pPr>
       <w:r>
         <w:rPr>
           <w:rStyle w:val="Strong"/>
+          <w:rFonts w:ascii="Aptos" w:hAnsi="Aptos"/>
         </w:rPr>
         <w:t>Property owners</w:t>
       </w:r>
       <w:r>
+        <w:rPr>
+          <w:rFonts w:ascii="Aptos" w:hAnsi="Aptos"/>
+        </w:rPr>
         <w:t xml:space="preserve"> considering conversion to </w:t>
       </w:r>
       <w:proofErr w:type="spellStart"/>
       <w:r>
+        <w:rPr>
+          <w:rFonts w:ascii="Aptos" w:hAnsi="Aptos"/>
+        </w:rPr>
         <w:t>AirBnB</w:t>
       </w:r>
       <w:proofErr w:type="spellEnd"/>
       <w:r>
+        <w:rPr>
+          <w:rFonts w:ascii="Aptos" w:hAnsi="Aptos"/>
+        </w:rPr>
         <w:t xml:space="preserve"> rentals</w:t>
       </w:r>
     </w:p>
     <w:p>
       <w:pPr>
         <w:pStyle w:val="NormalWeb"/>
-      </w:pPr>
-      <w:r>
+        <w:rPr>
+          <w:rFonts w:ascii="Aptos" w:hAnsi="Aptos"/>
+        </w:rPr>
+      </w:pPr>
+      <w:r>
+        <w:rPr>
+          <w:rFonts w:ascii="Aptos" w:hAnsi="Aptos"/>
+        </w:rPr>
         <w:t>Our stakeholders need:</w:t>
       </w:r>
     </w:p>
@@ -266,8 +382,14 @@
           <w:numId w:val="3"/>
         </w:numPr>
         <w:spacing w:before="100" w:beforeAutospacing="1" w:after="100" w:afterAutospacing="1"/>
-      </w:pPr>
-      <w:r>
+        <w:rPr>
+          <w:rFonts w:ascii="Aptos" w:hAnsi="Aptos"/>
+        </w:rPr>
+      </w:pPr>
+      <w:r>
+        <w:rPr>
+          <w:rFonts w:ascii="Aptos" w:hAnsi="Aptos"/>
+        </w:rPr>
         <w:t>Data-driven price recommendations</w:t>
       </w:r>
     </w:p>
@@ -278,8 +400,14 @@
           <w:numId w:val="3"/>
         </w:numPr>
         <w:spacing w:before="100" w:beforeAutospacing="1" w:after="100" w:afterAutospacing="1"/>
-      </w:pPr>
-      <w:r>
+        <w:rPr>
+          <w:rFonts w:ascii="Aptos" w:hAnsi="Aptos"/>
+        </w:rPr>
+      </w:pPr>
+      <w:r>
+        <w:rPr>
+          <w:rFonts w:ascii="Aptos" w:hAnsi="Aptos"/>
+        </w:rPr>
         <w:t>Understanding of amenity value impact</w:t>
       </w:r>
     </w:p>
@@ -290,26 +418,44 @@
           <w:numId w:val="3"/>
         </w:numPr>
         <w:spacing w:before="100" w:beforeAutospacing="1" w:after="100" w:afterAutospacing="1"/>
-      </w:pPr>
-      <w:r>
+        <w:rPr>
+          <w:rFonts w:ascii="Aptos" w:hAnsi="Aptos"/>
+        </w:rPr>
+      </w:pPr>
+      <w:r>
+        <w:rPr>
+          <w:rFonts w:ascii="Aptos" w:hAnsi="Aptos"/>
+        </w:rPr>
         <w:t>Guidance on short-term vs. long-term stay strategy</w:t>
       </w:r>
     </w:p>
     <w:p>
       <w:pPr>
         <w:spacing w:before="100" w:beforeAutospacing="1" w:after="100" w:afterAutospacing="1"/>
-      </w:pPr>
-    </w:p>
-    <w:p>
-      <w:pPr>
-        <w:spacing w:before="100" w:beforeAutospacing="1" w:after="100" w:afterAutospacing="1"/>
+        <w:rPr>
+          <w:rFonts w:ascii="Aptos" w:hAnsi="Aptos"/>
+        </w:rPr>
+      </w:pPr>
+    </w:p>
+    <w:p>
+      <w:pPr>
+        <w:spacing w:before="100" w:beforeAutospacing="1" w:after="100" w:afterAutospacing="1"/>
+        <w:rPr>
+          <w:rFonts w:ascii="Aptos" w:hAnsi="Aptos"/>
+        </w:rPr>
       </w:pPr>
     </w:p>
     <w:p>
       <w:pPr>
         <w:pStyle w:val="Heading1"/>
-      </w:pPr>
-      <w:r>
+        <w:rPr>
+          <w:rFonts w:ascii="Aptos" w:hAnsi="Aptos"/>
+        </w:rPr>
+      </w:pPr>
+      <w:r>
+        <w:rPr>
+          <w:rFonts w:ascii="Aptos" w:hAnsi="Aptos"/>
+        </w:rPr>
         <w:lastRenderedPageBreak/>
         <w:t>Data Sources</w:t>
       </w:r>
@@ -317,8 +463,14 @@
     <w:p>
       <w:pPr>
         <w:pStyle w:val="Heading3"/>
-      </w:pPr>
-      <w:r>
+        <w:rPr>
+          <w:rFonts w:ascii="Aptos" w:hAnsi="Aptos"/>
+        </w:rPr>
+      </w:pPr>
+      <w:r>
+        <w:rPr>
+          <w:rFonts w:ascii="Aptos" w:hAnsi="Aptos"/>
+        </w:rPr>
         <w:t>Primary Data (MVP)</w:t>
       </w:r>
     </w:p>
@@ -329,10 +481,14 @@
           <w:numId w:val="4"/>
         </w:numPr>
         <w:spacing w:before="100" w:beforeAutospacing="1" w:after="100" w:afterAutospacing="1"/>
+        <w:rPr>
+          <w:rFonts w:ascii="Aptos" w:hAnsi="Aptos"/>
+        </w:rPr>
       </w:pPr>
       <w:r>
         <w:rPr>
           <w:rStyle w:val="Strong"/>
+          <w:rFonts w:ascii="Aptos" w:hAnsi="Aptos"/>
         </w:rPr>
         <w:t xml:space="preserve">Inside </w:t>
       </w:r>
@@ -340,6 +496,7 @@
       <w:r>
         <w:rPr>
           <w:rStyle w:val="Strong"/>
+          <w:rFonts w:ascii="Aptos" w:hAnsi="Aptos"/>
         </w:rPr>
         <w:t>AirBnB</w:t>
       </w:r>
@@ -347,10 +504,14 @@
       <w:r>
         <w:rPr>
           <w:rStyle w:val="Strong"/>
+          <w:rFonts w:ascii="Aptos" w:hAnsi="Aptos"/>
         </w:rPr>
         <w:t xml:space="preserve"> Toronto</w:t>
       </w:r>
       <w:r>
+        <w:rPr>
+          <w:rFonts w:ascii="Aptos" w:hAnsi="Aptos"/>
+        </w:rPr>
         <w:t xml:space="preserve"> (March 2, 2025): </w:t>
       </w:r>
     </w:p>
@@ -361,8 +522,14 @@
           <w:numId w:val="4"/>
         </w:numPr>
         <w:spacing w:before="100" w:beforeAutospacing="1" w:after="100" w:afterAutospacing="1"/>
-      </w:pPr>
-      <w:r>
+        <w:rPr>
+          <w:rFonts w:ascii="Aptos" w:hAnsi="Aptos"/>
+        </w:rPr>
+      </w:pPr>
+      <w:r>
+        <w:rPr>
+          <w:rFonts w:ascii="Aptos" w:hAnsi="Aptos"/>
+        </w:rPr>
         <w:t>listings.csv.gz - Property details, pricing, and features</w:t>
       </w:r>
     </w:p>
@@ -373,8 +540,14 @@
           <w:numId w:val="4"/>
         </w:numPr>
         <w:spacing w:before="100" w:beforeAutospacing="1" w:after="100" w:afterAutospacing="1"/>
-      </w:pPr>
-      <w:r>
+        <w:rPr>
+          <w:rFonts w:ascii="Aptos" w:hAnsi="Aptos"/>
+        </w:rPr>
+      </w:pPr>
+      <w:r>
+        <w:rPr>
+          <w:rFonts w:ascii="Aptos" w:hAnsi="Aptos"/>
+        </w:rPr>
         <w:t>calendar.csv.gz - Availability and booking data</w:t>
       </w:r>
     </w:p>
@@ -385,8 +558,14 @@
           <w:numId w:val="4"/>
         </w:numPr>
         <w:spacing w:before="100" w:beforeAutospacing="1" w:after="100" w:afterAutospacing="1"/>
-      </w:pPr>
-      <w:r>
+        <w:rPr>
+          <w:rFonts w:ascii="Aptos" w:hAnsi="Aptos"/>
+        </w:rPr>
+      </w:pPr>
+      <w:r>
+        <w:rPr>
+          <w:rFonts w:ascii="Aptos" w:hAnsi="Aptos"/>
+        </w:rPr>
         <w:t>reviews.csv.gz - Guest feedback and ratings</w:t>
       </w:r>
     </w:p>
@@ -397,36 +576,60 @@
           <w:numId w:val="4"/>
         </w:numPr>
         <w:spacing w:before="100" w:beforeAutospacing="1" w:after="100" w:afterAutospacing="1"/>
+        <w:rPr>
+          <w:rFonts w:ascii="Aptos" w:hAnsi="Aptos"/>
+        </w:rPr>
       </w:pPr>
       <w:proofErr w:type="spellStart"/>
       <w:proofErr w:type="gramStart"/>
       <w:r>
+        <w:rPr>
+          <w:rFonts w:ascii="Aptos" w:hAnsi="Aptos"/>
+        </w:rPr>
         <w:t>neighbourhoods.geojson</w:t>
       </w:r>
       <w:proofErr w:type="spellEnd"/>
       <w:proofErr w:type="gramEnd"/>
       <w:r>
+        <w:rPr>
+          <w:rFonts w:ascii="Aptos" w:hAnsi="Aptos"/>
+        </w:rPr>
         <w:t xml:space="preserve"> - Geographic boundaries</w:t>
       </w:r>
     </w:p>
     <w:p>
       <w:pPr>
         <w:spacing w:before="100" w:beforeAutospacing="1" w:after="100" w:afterAutospacing="1"/>
+        <w:rPr>
+          <w:rFonts w:ascii="Aptos" w:hAnsi="Aptos"/>
+        </w:rPr>
       </w:pPr>
     </w:p>
     <w:p>
       <w:pPr>
         <w:pStyle w:val="Heading1"/>
-      </w:pPr>
-      <w:r>
+        <w:rPr>
+          <w:rFonts w:ascii="Aptos" w:hAnsi="Aptos"/>
+        </w:rPr>
+      </w:pPr>
+      <w:r>
+        <w:rPr>
+          <w:rFonts w:ascii="Aptos" w:hAnsi="Aptos"/>
+        </w:rPr>
         <w:t>Machine Learning Approach</w:t>
       </w:r>
     </w:p>
     <w:p>
       <w:pPr>
         <w:pStyle w:val="NormalWeb"/>
-      </w:pPr>
-      <w:r>
+        <w:rPr>
+          <w:rFonts w:ascii="Aptos" w:hAnsi="Aptos"/>
+        </w:rPr>
+      </w:pPr>
+      <w:r>
+        <w:rPr>
+          <w:rFonts w:ascii="Aptos" w:hAnsi="Aptos"/>
+        </w:rPr>
         <w:t>Our analysis will use a simplified set of models to provide clear pricing insights:</w:t>
       </w:r>
     </w:p>
@@ -457,9 +660,13 @@
             <w:pPr>
               <w:ind w:firstLine="0"/>
               <w:jc w:val="center"/>
+              <w:rPr>
+                <w:rFonts w:ascii="Aptos" w:hAnsi="Aptos"/>
+              </w:rPr>
             </w:pPr>
             <w:r>
               <w:rPr>
+                <w:rFonts w:ascii="Aptos" w:hAnsi="Aptos"/>
                 <w:b w:val="0"/>
                 <w:bCs w:val="0"/>
               </w:rPr>
@@ -479,12 +686,14 @@
               <w:jc w:val="center"/>
               <w:cnfStyle w:val="100000000000" w:firstRow="1" w:lastRow="0" w:firstColumn="0" w:lastColumn="0" w:oddVBand="0" w:evenVBand="0" w:oddHBand="0" w:evenHBand="0" w:firstRowFirstColumn="0" w:firstRowLastColumn="0" w:lastRowFirstColumn="0" w:lastRowLastColumn="0"/>
               <w:rPr>
+                <w:rFonts w:ascii="Aptos" w:hAnsi="Aptos"/>
                 <w:b w:val="0"/>
                 <w:bCs w:val="0"/>
               </w:rPr>
             </w:pPr>
             <w:r>
               <w:rPr>
+                <w:rFonts w:ascii="Aptos" w:hAnsi="Aptos"/>
                 <w:b w:val="0"/>
                 <w:bCs w:val="0"/>
               </w:rPr>
@@ -504,12 +713,14 @@
               <w:jc w:val="center"/>
               <w:cnfStyle w:val="100000000000" w:firstRow="1" w:lastRow="0" w:firstColumn="0" w:lastColumn="0" w:oddVBand="0" w:evenVBand="0" w:oddHBand="0" w:evenHBand="0" w:firstRowFirstColumn="0" w:firstRowLastColumn="0" w:lastRowFirstColumn="0" w:lastRowLastColumn="0"/>
               <w:rPr>
+                <w:rFonts w:ascii="Aptos" w:hAnsi="Aptos"/>
                 <w:b w:val="0"/>
                 <w:bCs w:val="0"/>
               </w:rPr>
             </w:pPr>
             <w:r>
               <w:rPr>
+                <w:rFonts w:ascii="Aptos" w:hAnsi="Aptos"/>
                 <w:b w:val="0"/>
                 <w:bCs w:val="0"/>
               </w:rPr>
@@ -535,11 +746,15 @@
               <w:ind w:firstLine="0"/>
               <w:jc w:val="center"/>
               <w:rPr>
+                <w:rFonts w:ascii="Aptos" w:hAnsi="Aptos"/>
                 <w:b w:val="0"/>
                 <w:bCs w:val="0"/>
               </w:rPr>
             </w:pPr>
             <w:r>
+              <w:rPr>
+                <w:rFonts w:ascii="Aptos" w:hAnsi="Aptos"/>
+              </w:rPr>
               <w:t>Optimize property pricing</w:t>
             </w:r>
           </w:p>
@@ -555,10 +770,14 @@
               <w:ind w:firstLine="0"/>
               <w:jc w:val="center"/>
               <w:cnfStyle w:val="000000100000" w:firstRow="0" w:lastRow="0" w:firstColumn="0" w:lastColumn="0" w:oddVBand="0" w:evenVBand="0" w:oddHBand="1" w:evenHBand="0" w:firstRowFirstColumn="0" w:firstRowLastColumn="0" w:lastRowFirstColumn="0" w:lastRowLastColumn="0"/>
+              <w:rPr>
+                <w:rFonts w:ascii="Aptos" w:hAnsi="Aptos"/>
+              </w:rPr>
             </w:pPr>
             <w:r>
               <w:rPr>
                 <w:rStyle w:val="Strong"/>
+                <w:rFonts w:ascii="Aptos" w:hAnsi="Aptos"/>
               </w:rPr>
               <w:t>Linear Regression</w:t>
             </w:r>
@@ -575,8 +794,14 @@
               <w:ind w:firstLine="0"/>
               <w:jc w:val="center"/>
               <w:cnfStyle w:val="000000100000" w:firstRow="0" w:lastRow="0" w:firstColumn="0" w:lastColumn="0" w:oddVBand="0" w:evenVBand="0" w:oddHBand="1" w:evenHBand="0" w:firstRowFirstColumn="0" w:firstRowLastColumn="0" w:lastRowFirstColumn="0" w:lastRowLastColumn="0"/>
+              <w:rPr>
+                <w:rFonts w:ascii="Aptos" w:hAnsi="Aptos"/>
+              </w:rPr>
             </w:pPr>
             <w:r>
+              <w:rPr>
+                <w:rFonts w:ascii="Aptos" w:hAnsi="Aptos"/>
+              </w:rPr>
               <w:t>Recommended price range</w:t>
             </w:r>
           </w:p>
@@ -597,8 +822,14 @@
             <w:pPr>
               <w:ind w:firstLine="0"/>
               <w:jc w:val="center"/>
+              <w:rPr>
+                <w:rFonts w:ascii="Aptos" w:hAnsi="Aptos"/>
+              </w:rPr>
             </w:pPr>
             <w:r>
+              <w:rPr>
+                <w:rFonts w:ascii="Aptos" w:hAnsi="Aptos"/>
+              </w:rPr>
               <w:t>Identify high-value amenities</w:t>
             </w:r>
           </w:p>
@@ -614,10 +845,14 @@
               <w:ind w:firstLine="0"/>
               <w:jc w:val="center"/>
               <w:cnfStyle w:val="000000000000" w:firstRow="0" w:lastRow="0" w:firstColumn="0" w:lastColumn="0" w:oddVBand="0" w:evenVBand="0" w:oddHBand="0" w:evenHBand="0" w:firstRowFirstColumn="0" w:firstRowLastColumn="0" w:lastRowFirstColumn="0" w:lastRowLastColumn="0"/>
+              <w:rPr>
+                <w:rFonts w:ascii="Aptos" w:hAnsi="Aptos"/>
+              </w:rPr>
             </w:pPr>
             <w:r>
               <w:rPr>
                 <w:rStyle w:val="Strong"/>
+                <w:rFonts w:ascii="Aptos" w:hAnsi="Aptos"/>
               </w:rPr>
               <w:t>Feature Importance Analysis</w:t>
             </w:r>
@@ -634,8 +869,14 @@
               <w:ind w:firstLine="0"/>
               <w:jc w:val="center"/>
               <w:cnfStyle w:val="000000000000" w:firstRow="0" w:lastRow="0" w:firstColumn="0" w:lastColumn="0" w:oddVBand="0" w:evenVBand="0" w:oddHBand="0" w:evenHBand="0" w:firstRowFirstColumn="0" w:firstRowLastColumn="0" w:lastRowFirstColumn="0" w:lastRowLastColumn="0"/>
+              <w:rPr>
+                <w:rFonts w:ascii="Aptos" w:hAnsi="Aptos"/>
+              </w:rPr>
             </w:pPr>
             <w:r>
+              <w:rPr>
+                <w:rFonts w:ascii="Aptos" w:hAnsi="Aptos"/>
+              </w:rPr>
               <w:t>Amenity value ranking</w:t>
             </w:r>
           </w:p>
@@ -657,8 +898,14 @@
             <w:pPr>
               <w:ind w:firstLine="0"/>
               <w:jc w:val="center"/>
+              <w:rPr>
+                <w:rFonts w:ascii="Aptos" w:hAnsi="Aptos"/>
+              </w:rPr>
             </w:pPr>
             <w:r>
+              <w:rPr>
+                <w:rFonts w:ascii="Aptos" w:hAnsi="Aptos"/>
+              </w:rPr>
               <w:t>Choose stay duration strategy</w:t>
             </w:r>
           </w:p>
@@ -674,10 +921,14 @@
               <w:ind w:firstLine="0"/>
               <w:jc w:val="center"/>
               <w:cnfStyle w:val="000000100000" w:firstRow="0" w:lastRow="0" w:firstColumn="0" w:lastColumn="0" w:oddVBand="0" w:evenVBand="0" w:oddHBand="1" w:evenHBand="0" w:firstRowFirstColumn="0" w:firstRowLastColumn="0" w:lastRowFirstColumn="0" w:lastRowLastColumn="0"/>
+              <w:rPr>
+                <w:rFonts w:ascii="Aptos" w:hAnsi="Aptos"/>
+              </w:rPr>
             </w:pPr>
             <w:r>
               <w:rPr>
                 <w:rStyle w:val="Strong"/>
+                <w:rFonts w:ascii="Aptos" w:hAnsi="Aptos"/>
               </w:rPr>
               <w:t>Comparative Analysis</w:t>
             </w:r>
@@ -694,8 +945,14 @@
               <w:ind w:firstLine="0"/>
               <w:jc w:val="center"/>
               <w:cnfStyle w:val="000000100000" w:firstRow="0" w:lastRow="0" w:firstColumn="0" w:lastColumn="0" w:oddVBand="0" w:evenVBand="0" w:oddHBand="1" w:evenHBand="0" w:firstRowFirstColumn="0" w:firstRowLastColumn="0" w:lastRowFirstColumn="0" w:lastRowLastColumn="0"/>
+              <w:rPr>
+                <w:rFonts w:ascii="Aptos" w:hAnsi="Aptos"/>
+              </w:rPr>
             </w:pPr>
             <w:r>
+              <w:rPr>
+                <w:rFonts w:ascii="Aptos" w:hAnsi="Aptos"/>
+              </w:rPr>
               <w:t>Short vs. long-term recommendation</w:t>
             </w:r>
           </w:p>
@@ -705,17 +962,32 @@
     <w:p>
       <w:pPr>
         <w:pStyle w:val="Heading3"/>
+        <w:rPr>
+          <w:rFonts w:ascii="Aptos" w:hAnsi="Aptos"/>
+        </w:rPr>
       </w:pPr>
     </w:p>
     <w:p>
       <w:pPr>
         <w:pStyle w:val="Heading3"/>
-      </w:pPr>
-      <w:r>
+        <w:rPr>
+          <w:rFonts w:ascii="Aptos" w:hAnsi="Aptos"/>
+        </w:rPr>
+      </w:pPr>
+      <w:r>
+        <w:rPr>
+          <w:rFonts w:ascii="Aptos" w:hAnsi="Aptos"/>
+        </w:rPr>
         <w:t>Model Details</w:t>
       </w:r>
     </w:p>
-    <w:p/>
+    <w:p>
+      <w:pPr>
+        <w:rPr>
+          <w:rFonts w:ascii="Aptos" w:hAnsi="Aptos"/>
+        </w:rPr>
+      </w:pPr>
+    </w:p>
     <w:p>
       <w:pPr>
         <w:pStyle w:val="NormalWeb"/>
@@ -723,11 +995,14 @@
           <w:ilvl w:val="0"/>
           <w:numId w:val="5"/>
         </w:numPr>
+        <w:rPr>
+          <w:rFonts w:ascii="Aptos" w:hAnsi="Aptos"/>
+        </w:rPr>
       </w:pPr>
       <w:r>
         <w:rPr>
           <w:rStyle w:val="Strong"/>
-          <w:rFonts w:eastAsiaTheme="majorEastAsia"/>
+          <w:rFonts w:ascii="Aptos" w:eastAsiaTheme="majorEastAsia" w:hAnsi="Aptos"/>
         </w:rPr>
         <w:t>Linear Regression (Price Prediction)</w:t>
       </w:r>
@@ -739,14 +1014,21 @@
           <w:numId w:val="5"/>
         </w:numPr>
         <w:spacing w:before="100" w:beforeAutospacing="1" w:after="100" w:afterAutospacing="1"/>
+        <w:rPr>
+          <w:rFonts w:ascii="Aptos" w:hAnsi="Aptos"/>
+        </w:rPr>
       </w:pPr>
       <w:r>
         <w:rPr>
           <w:rStyle w:val="Strong"/>
+          <w:rFonts w:ascii="Aptos" w:hAnsi="Aptos"/>
         </w:rPr>
         <w:t>Purpose</w:t>
       </w:r>
       <w:r>
+        <w:rPr>
+          <w:rFonts w:ascii="Aptos" w:hAnsi="Aptos"/>
+        </w:rPr>
         <w:t>: Determine optimal pricing for properties</w:t>
       </w:r>
     </w:p>
@@ -757,14 +1039,21 @@
           <w:numId w:val="5"/>
         </w:numPr>
         <w:spacing w:before="100" w:beforeAutospacing="1" w:after="100" w:afterAutospacing="1"/>
+        <w:rPr>
+          <w:rFonts w:ascii="Aptos" w:hAnsi="Aptos"/>
+        </w:rPr>
       </w:pPr>
       <w:r>
         <w:rPr>
           <w:rStyle w:val="Strong"/>
+          <w:rFonts w:ascii="Aptos" w:hAnsi="Aptos"/>
         </w:rPr>
         <w:t>Features</w:t>
       </w:r>
       <w:r>
+        <w:rPr>
+          <w:rFonts w:ascii="Aptos" w:hAnsi="Aptos"/>
+        </w:rPr>
         <w:t>: Property type, location, amenities, accommodations</w:t>
       </w:r>
     </w:p>
@@ -775,14 +1064,21 @@
           <w:numId w:val="5"/>
         </w:numPr>
         <w:spacing w:before="100" w:beforeAutospacing="1" w:after="100" w:afterAutospacing="1"/>
+        <w:rPr>
+          <w:rFonts w:ascii="Aptos" w:hAnsi="Aptos"/>
+        </w:rPr>
       </w:pPr>
       <w:r>
         <w:rPr>
           <w:rStyle w:val="Strong"/>
+          <w:rFonts w:ascii="Aptos" w:hAnsi="Aptos"/>
         </w:rPr>
         <w:t>Output</w:t>
       </w:r>
       <w:r>
+        <w:rPr>
+          <w:rFonts w:ascii="Aptos" w:hAnsi="Aptos"/>
+        </w:rPr>
         <w:t>: Recommended price range</w:t>
       </w:r>
     </w:p>
@@ -793,11 +1089,14 @@
           <w:ilvl w:val="0"/>
           <w:numId w:val="5"/>
         </w:numPr>
+        <w:rPr>
+          <w:rFonts w:ascii="Aptos" w:hAnsi="Aptos"/>
+        </w:rPr>
       </w:pPr>
       <w:r>
         <w:rPr>
           <w:rStyle w:val="Strong"/>
-          <w:rFonts w:eastAsiaTheme="majorEastAsia"/>
+          <w:rFonts w:ascii="Aptos" w:eastAsiaTheme="majorEastAsia" w:hAnsi="Aptos"/>
         </w:rPr>
         <w:t>Feature Importance Analysis</w:t>
       </w:r>
@@ -809,14 +1108,21 @@
           <w:numId w:val="5"/>
         </w:numPr>
         <w:spacing w:before="100" w:beforeAutospacing="1" w:after="100" w:afterAutospacing="1"/>
+        <w:rPr>
+          <w:rFonts w:ascii="Aptos" w:hAnsi="Aptos"/>
+        </w:rPr>
       </w:pPr>
       <w:r>
         <w:rPr>
           <w:rStyle w:val="Strong"/>
+          <w:rFonts w:ascii="Aptos" w:hAnsi="Aptos"/>
         </w:rPr>
         <w:t>Purpose</w:t>
       </w:r>
       <w:r>
+        <w:rPr>
+          <w:rFonts w:ascii="Aptos" w:hAnsi="Aptos"/>
+        </w:rPr>
         <w:t>: Identify amenities that increase property value</w:t>
       </w:r>
     </w:p>
@@ -827,14 +1133,21 @@
           <w:numId w:val="5"/>
         </w:numPr>
         <w:spacing w:before="100" w:beforeAutospacing="1" w:after="100" w:afterAutospacing="1"/>
+        <w:rPr>
+          <w:rFonts w:ascii="Aptos" w:hAnsi="Aptos"/>
+        </w:rPr>
       </w:pPr>
       <w:r>
         <w:rPr>
           <w:rStyle w:val="Strong"/>
+          <w:rFonts w:ascii="Aptos" w:hAnsi="Aptos"/>
         </w:rPr>
         <w:t>Features</w:t>
       </w:r>
       <w:r>
+        <w:rPr>
+          <w:rFonts w:ascii="Aptos" w:hAnsi="Aptos"/>
+        </w:rPr>
         <w:t>: Binary amenity indicators</w:t>
       </w:r>
     </w:p>
@@ -845,14 +1158,21 @@
           <w:numId w:val="5"/>
         </w:numPr>
         <w:spacing w:before="100" w:beforeAutospacing="1" w:after="100" w:afterAutospacing="1"/>
+        <w:rPr>
+          <w:rFonts w:ascii="Aptos" w:hAnsi="Aptos"/>
+        </w:rPr>
       </w:pPr>
       <w:r>
         <w:rPr>
           <w:rStyle w:val="Strong"/>
+          <w:rFonts w:ascii="Aptos" w:hAnsi="Aptos"/>
         </w:rPr>
         <w:t>Output</w:t>
       </w:r>
       <w:r>
+        <w:rPr>
+          <w:rFonts w:ascii="Aptos" w:hAnsi="Aptos"/>
+        </w:rPr>
         <w:t>: Ranked list of price-boosting amenities</w:t>
       </w:r>
     </w:p>
@@ -863,11 +1183,14 @@
           <w:ilvl w:val="0"/>
           <w:numId w:val="5"/>
         </w:numPr>
+        <w:rPr>
+          <w:rFonts w:ascii="Aptos" w:hAnsi="Aptos"/>
+        </w:rPr>
       </w:pPr>
       <w:r>
         <w:rPr>
           <w:rStyle w:val="Strong"/>
-          <w:rFonts w:eastAsiaTheme="majorEastAsia"/>
+          <w:rFonts w:ascii="Aptos" w:eastAsiaTheme="majorEastAsia" w:hAnsi="Aptos"/>
         </w:rPr>
         <w:t>Stay Duration Analysis</w:t>
       </w:r>
@@ -879,14 +1202,21 @@
           <w:numId w:val="5"/>
         </w:numPr>
         <w:spacing w:before="100" w:beforeAutospacing="1" w:after="100" w:afterAutospacing="1"/>
+        <w:rPr>
+          <w:rFonts w:ascii="Aptos" w:hAnsi="Aptos"/>
+        </w:rPr>
       </w:pPr>
       <w:r>
         <w:rPr>
           <w:rStyle w:val="Strong"/>
+          <w:rFonts w:ascii="Aptos" w:hAnsi="Aptos"/>
         </w:rPr>
         <w:t>Purpose</w:t>
       </w:r>
       <w:r>
+        <w:rPr>
+          <w:rFonts w:ascii="Aptos" w:hAnsi="Aptos"/>
+        </w:rPr>
         <w:t>: Recommend short vs. long-term stay strategy</w:t>
       </w:r>
     </w:p>
@@ -897,14 +1227,21 @@
           <w:numId w:val="5"/>
         </w:numPr>
         <w:spacing w:before="100" w:beforeAutospacing="1" w:after="100" w:afterAutospacing="1"/>
+        <w:rPr>
+          <w:rFonts w:ascii="Aptos" w:hAnsi="Aptos"/>
+        </w:rPr>
       </w:pPr>
       <w:r>
         <w:rPr>
           <w:rStyle w:val="Strong"/>
+          <w:rFonts w:ascii="Aptos" w:hAnsi="Aptos"/>
         </w:rPr>
         <w:t>Method</w:t>
       </w:r>
       <w:r>
+        <w:rPr>
+          <w:rFonts w:ascii="Aptos" w:hAnsi="Aptos"/>
+        </w:rPr>
         <w:t>: Comparative neighborhood performance analysis</w:t>
       </w:r>
     </w:p>
@@ -915,27 +1252,43 @@
           <w:numId w:val="5"/>
         </w:numPr>
         <w:spacing w:before="100" w:beforeAutospacing="1" w:after="100" w:afterAutospacing="1"/>
+        <w:rPr>
+          <w:rFonts w:ascii="Aptos" w:hAnsi="Aptos"/>
+        </w:rPr>
       </w:pPr>
       <w:r>
         <w:rPr>
           <w:rStyle w:val="Strong"/>
+          <w:rFonts w:ascii="Aptos" w:hAnsi="Aptos"/>
         </w:rPr>
         <w:t>Output</w:t>
       </w:r>
       <w:r>
+        <w:rPr>
+          <w:rFonts w:ascii="Aptos" w:hAnsi="Aptos"/>
+        </w:rPr>
         <w:t>: Stay length recommendation by property type and location</w:t>
       </w:r>
     </w:p>
     <w:p>
       <w:pPr>
         <w:spacing w:before="100" w:beforeAutospacing="1" w:after="100" w:afterAutospacing="1"/>
+        <w:rPr>
+          <w:rFonts w:ascii="Aptos" w:hAnsi="Aptos"/>
+        </w:rPr>
       </w:pPr>
     </w:p>
     <w:p>
       <w:pPr>
         <w:pStyle w:val="Heading1"/>
-      </w:pPr>
-      <w:r>
+        <w:rPr>
+          <w:rFonts w:ascii="Aptos" w:hAnsi="Aptos"/>
+        </w:rPr>
+      </w:pPr>
+      <w:r>
+        <w:rPr>
+          <w:rFonts w:ascii="Aptos" w:hAnsi="Aptos"/>
+        </w:rPr>
         <w:lastRenderedPageBreak/>
         <w:t>Simplified Project Timeline (14 Days)</w:t>
       </w:r>
@@ -943,8 +1296,14 @@
     <w:p>
       <w:pPr>
         <w:pStyle w:val="Heading3"/>
-      </w:pPr>
-      <w:r>
+        <w:rPr>
+          <w:rFonts w:ascii="Aptos" w:hAnsi="Aptos"/>
+        </w:rPr>
+      </w:pPr>
+      <w:r>
+        <w:rPr>
+          <w:rFonts w:ascii="Aptos" w:hAnsi="Aptos"/>
+        </w:rPr>
         <w:t>Pre-Project Setup</w:t>
       </w:r>
     </w:p>
@@ -955,16 +1314,28 @@
           <w:numId w:val="6"/>
         </w:numPr>
         <w:spacing w:before="100" w:beforeAutospacing="1" w:after="100" w:afterAutospacing="1"/>
-      </w:pPr>
-      <w:r>
+        <w:rPr>
+          <w:rFonts w:ascii="Aptos" w:hAnsi="Aptos"/>
+        </w:rPr>
+      </w:pPr>
+      <w:r>
+        <w:rPr>
+          <w:rFonts w:ascii="Aptos" w:hAnsi="Aptos"/>
+        </w:rPr>
         <w:t xml:space="preserve">Download all datasets from Inside </w:t>
       </w:r>
       <w:proofErr w:type="spellStart"/>
       <w:r>
+        <w:rPr>
+          <w:rFonts w:ascii="Aptos" w:hAnsi="Aptos"/>
+        </w:rPr>
         <w:t>AirBnB</w:t>
       </w:r>
       <w:proofErr w:type="spellEnd"/>
       <w:r>
+        <w:rPr>
+          <w:rFonts w:ascii="Aptos" w:hAnsi="Aptos"/>
+        </w:rPr>
         <w:t xml:space="preserve"> Toronto</w:t>
       </w:r>
     </w:p>
@@ -975,32 +1346,50 @@
           <w:numId w:val="6"/>
         </w:numPr>
         <w:spacing w:before="100" w:beforeAutospacing="1" w:after="100" w:afterAutospacing="1"/>
-      </w:pPr>
-      <w:r>
+        <w:rPr>
+          <w:rFonts w:ascii="Aptos" w:hAnsi="Aptos"/>
+        </w:rPr>
+      </w:pPr>
+      <w:r>
+        <w:rPr>
+          <w:rFonts w:ascii="Aptos" w:hAnsi="Aptos"/>
+        </w:rPr>
         <w:t>Perform initial data exploration and cleaning</w:t>
       </w:r>
     </w:p>
     <w:p>
       <w:pPr>
         <w:spacing w:before="100" w:beforeAutospacing="1" w:after="100" w:afterAutospacing="1"/>
+        <w:rPr>
+          <w:rFonts w:ascii="Aptos" w:hAnsi="Aptos"/>
+        </w:rPr>
       </w:pPr>
     </w:p>
     <w:p>
       <w:pPr>
         <w:pStyle w:val="Heading4"/>
-      </w:pPr>
-      <w:r>
+        <w:rPr>
+          <w:rFonts w:ascii="Aptos" w:hAnsi="Aptos"/>
+        </w:rPr>
+      </w:pPr>
+      <w:r>
+        <w:rPr>
+          <w:rFonts w:ascii="Aptos" w:hAnsi="Aptos"/>
+        </w:rPr>
         <w:t>Week 1: Data Engineering &amp; Model Development (7 days)</w:t>
       </w:r>
     </w:p>
     <w:p>
       <w:pPr>
         <w:pStyle w:val="NormalWeb"/>
+        <w:rPr>
+          <w:rFonts w:ascii="Aptos" w:hAnsi="Aptos"/>
+        </w:rPr>
       </w:pPr>
       <w:r>
         <w:rPr>
           <w:rStyle w:val="Strong"/>
-          <w:rFonts w:eastAsiaTheme="majorEastAsia"/>
+          <w:rFonts w:ascii="Aptos" w:eastAsiaTheme="majorEastAsia" w:hAnsi="Aptos"/>
         </w:rPr>
         <w:t>Days 1-2: Project Setup &amp; Data Cleaning</w:t>
       </w:r>
@@ -1012,8 +1401,14 @@
           <w:numId w:val="7"/>
         </w:numPr>
         <w:spacing w:before="100" w:beforeAutospacing="1" w:after="100" w:afterAutospacing="1"/>
-      </w:pPr>
-      <w:r>
+        <w:rPr>
+          <w:rFonts w:ascii="Aptos" w:hAnsi="Aptos"/>
+        </w:rPr>
+      </w:pPr>
+      <w:r>
+        <w:rPr>
+          <w:rFonts w:ascii="Aptos" w:hAnsi="Aptos"/>
+        </w:rPr>
         <w:t>Create GitHub repository with proper structure</w:t>
       </w:r>
     </w:p>
@@ -1024,8 +1419,14 @@
           <w:numId w:val="7"/>
         </w:numPr>
         <w:spacing w:before="100" w:beforeAutospacing="1" w:after="100" w:afterAutospacing="1"/>
-      </w:pPr>
-      <w:r>
+        <w:rPr>
+          <w:rFonts w:ascii="Aptos" w:hAnsi="Aptos"/>
+        </w:rPr>
+      </w:pPr>
+      <w:r>
+        <w:rPr>
+          <w:rFonts w:ascii="Aptos" w:hAnsi="Aptos"/>
+        </w:rPr>
         <w:t>Standardize property types to 5 key categories</w:t>
       </w:r>
     </w:p>
@@ -1036,8 +1437,14 @@
           <w:numId w:val="7"/>
         </w:numPr>
         <w:spacing w:before="100" w:beforeAutospacing="1" w:after="100" w:afterAutospacing="1"/>
-      </w:pPr>
-      <w:r>
+        <w:rPr>
+          <w:rFonts w:ascii="Aptos" w:hAnsi="Aptos"/>
+        </w:rPr>
+      </w:pPr>
+      <w:r>
+        <w:rPr>
+          <w:rFonts w:ascii="Aptos" w:hAnsi="Aptos"/>
+        </w:rPr>
         <w:t>Extract and categorize amenities</w:t>
       </w:r>
     </w:p>
@@ -1048,24 +1455,36 @@
           <w:numId w:val="7"/>
         </w:numPr>
         <w:spacing w:before="100" w:beforeAutospacing="1" w:after="100" w:afterAutospacing="1"/>
-      </w:pPr>
-      <w:r>
+        <w:rPr>
+          <w:rFonts w:ascii="Aptos" w:hAnsi="Aptos"/>
+        </w:rPr>
+      </w:pPr>
+      <w:r>
+        <w:rPr>
+          <w:rFonts w:ascii="Aptos" w:hAnsi="Aptos"/>
+        </w:rPr>
         <w:t>Handle missing values in essential fields</w:t>
       </w:r>
     </w:p>
     <w:p>
       <w:pPr>
         <w:spacing w:before="100" w:beforeAutospacing="1" w:after="100" w:afterAutospacing="1"/>
+        <w:rPr>
+          <w:rFonts w:ascii="Aptos" w:hAnsi="Aptos"/>
+        </w:rPr>
       </w:pPr>
     </w:p>
     <w:p>
       <w:pPr>
         <w:pStyle w:val="NormalWeb"/>
+        <w:rPr>
+          <w:rFonts w:ascii="Aptos" w:hAnsi="Aptos"/>
+        </w:rPr>
       </w:pPr>
       <w:r>
         <w:rPr>
           <w:rStyle w:val="Strong"/>
-          <w:rFonts w:eastAsiaTheme="majorEastAsia"/>
+          <w:rFonts w:ascii="Aptos" w:eastAsiaTheme="majorEastAsia" w:hAnsi="Aptos"/>
         </w:rPr>
         <w:t>Days 3-4: Feature Engineering &amp; Initial Modeling</w:t>
       </w:r>
@@ -1077,8 +1496,14 @@
           <w:numId w:val="8"/>
         </w:numPr>
         <w:spacing w:before="100" w:beforeAutospacing="1" w:after="100" w:afterAutospacing="1"/>
-      </w:pPr>
-      <w:r>
+        <w:rPr>
+          <w:rFonts w:ascii="Aptos" w:hAnsi="Aptos"/>
+        </w:rPr>
+      </w:pPr>
+      <w:r>
+        <w:rPr>
+          <w:rFonts w:ascii="Aptos" w:hAnsi="Aptos"/>
+        </w:rPr>
         <w:t>Create binary amenity features</w:t>
       </w:r>
     </w:p>
@@ -1089,8 +1514,14 @@
           <w:numId w:val="8"/>
         </w:numPr>
         <w:spacing w:before="100" w:beforeAutospacing="1" w:after="100" w:afterAutospacing="1"/>
-      </w:pPr>
-      <w:r>
+        <w:rPr>
+          <w:rFonts w:ascii="Aptos" w:hAnsi="Aptos"/>
+        </w:rPr>
+      </w:pPr>
+      <w:r>
+        <w:rPr>
+          <w:rFonts w:ascii="Aptos" w:hAnsi="Aptos"/>
+        </w:rPr>
         <w:t>Implement stay length classification</w:t>
       </w:r>
     </w:p>
@@ -1101,8 +1532,14 @@
           <w:numId w:val="8"/>
         </w:numPr>
         <w:spacing w:before="100" w:beforeAutospacing="1" w:after="100" w:afterAutospacing="1"/>
-      </w:pPr>
-      <w:r>
+        <w:rPr>
+          <w:rFonts w:ascii="Aptos" w:hAnsi="Aptos"/>
+        </w:rPr>
+      </w:pPr>
+      <w:r>
+        <w:rPr>
+          <w:rFonts w:ascii="Aptos" w:hAnsi="Aptos"/>
+        </w:rPr>
         <w:t>Begin developing price prediction model</w:t>
       </w:r>
     </w:p>
@@ -1113,24 +1550,36 @@
           <w:numId w:val="8"/>
         </w:numPr>
         <w:spacing w:before="100" w:beforeAutospacing="1" w:after="100" w:afterAutospacing="1"/>
-      </w:pPr>
-      <w:r>
+        <w:rPr>
+          <w:rFonts w:ascii="Aptos" w:hAnsi="Aptos"/>
+        </w:rPr>
+      </w:pPr>
+      <w:r>
+        <w:rPr>
+          <w:rFonts w:ascii="Aptos" w:hAnsi="Aptos"/>
+        </w:rPr>
         <w:t>Analyze amenity patterns</w:t>
       </w:r>
     </w:p>
     <w:p>
       <w:pPr>
         <w:spacing w:before="100" w:beforeAutospacing="1" w:after="100" w:afterAutospacing="1"/>
+        <w:rPr>
+          <w:rFonts w:ascii="Aptos" w:hAnsi="Aptos"/>
+        </w:rPr>
       </w:pPr>
     </w:p>
     <w:p>
       <w:pPr>
         <w:pStyle w:val="NormalWeb"/>
+        <w:rPr>
+          <w:rFonts w:ascii="Aptos" w:hAnsi="Aptos"/>
+        </w:rPr>
       </w:pPr>
       <w:r>
         <w:rPr>
           <w:rStyle w:val="Strong"/>
-          <w:rFonts w:eastAsiaTheme="majorEastAsia"/>
+          <w:rFonts w:ascii="Aptos" w:eastAsiaTheme="majorEastAsia" w:hAnsi="Aptos"/>
         </w:rPr>
         <w:t>Days 5-7: Model Development &amp; Optimization</w:t>
       </w:r>
@@ -1142,8 +1591,14 @@
           <w:numId w:val="9"/>
         </w:numPr>
         <w:spacing w:before="100" w:beforeAutospacing="1" w:after="100" w:afterAutospacing="1"/>
-      </w:pPr>
-      <w:r>
+        <w:rPr>
+          <w:rFonts w:ascii="Aptos" w:hAnsi="Aptos"/>
+        </w:rPr>
+      </w:pPr>
+      <w:r>
+        <w:rPr>
+          <w:rFonts w:ascii="Aptos" w:hAnsi="Aptos"/>
+        </w:rPr>
         <w:t>Finalize price prediction model</w:t>
       </w:r>
     </w:p>
@@ -1154,8 +1609,14 @@
           <w:numId w:val="9"/>
         </w:numPr>
         <w:spacing w:before="100" w:beforeAutospacing="1" w:after="100" w:afterAutospacing="1"/>
-      </w:pPr>
-      <w:r>
+        <w:rPr>
+          <w:rFonts w:ascii="Aptos" w:hAnsi="Aptos"/>
+        </w:rPr>
+      </w:pPr>
+      <w:r>
+        <w:rPr>
+          <w:rFonts w:ascii="Aptos" w:hAnsi="Aptos"/>
+        </w:rPr>
         <w:t>Extract amenity importance values</w:t>
       </w:r>
     </w:p>
@@ -1166,8 +1627,14 @@
           <w:numId w:val="9"/>
         </w:numPr>
         <w:spacing w:before="100" w:beforeAutospacing="1" w:after="100" w:afterAutospacing="1"/>
-      </w:pPr>
-      <w:r>
+        <w:rPr>
+          <w:rFonts w:ascii="Aptos" w:hAnsi="Aptos"/>
+        </w:rPr>
+      </w:pPr>
+      <w:r>
+        <w:rPr>
+          <w:rFonts w:ascii="Aptos" w:hAnsi="Aptos"/>
+        </w:rPr>
         <w:t>Develop stay length recommendation logic</w:t>
       </w:r>
     </w:p>
@@ -1178,41 +1645,68 @@
           <w:numId w:val="9"/>
         </w:numPr>
         <w:spacing w:before="100" w:beforeAutospacing="1" w:after="100" w:afterAutospacing="1"/>
-      </w:pPr>
-      <w:r>
+        <w:rPr>
+          <w:rFonts w:ascii="Aptos" w:hAnsi="Aptos"/>
+        </w:rPr>
+      </w:pPr>
+      <w:r>
+        <w:rPr>
+          <w:rFonts w:ascii="Aptos" w:hAnsi="Aptos"/>
+        </w:rPr>
         <w:t>Begin documentation and visualization</w:t>
       </w:r>
     </w:p>
     <w:p>
       <w:pPr>
         <w:spacing w:before="100" w:beforeAutospacing="1" w:after="100" w:afterAutospacing="1"/>
-      </w:pPr>
-    </w:p>
-    <w:p>
-      <w:pPr>
-        <w:spacing w:before="100" w:beforeAutospacing="1" w:after="100" w:afterAutospacing="1"/>
-      </w:pPr>
-    </w:p>
-    <w:p>
-      <w:pPr>
-        <w:spacing w:before="100" w:beforeAutospacing="1" w:after="100" w:afterAutospacing="1"/>
-      </w:pPr>
-    </w:p>
-    <w:p>
-      <w:pPr>
-        <w:spacing w:before="100" w:beforeAutospacing="1" w:after="100" w:afterAutospacing="1"/>
-      </w:pPr>
-    </w:p>
-    <w:p>
-      <w:pPr>
-        <w:spacing w:before="100" w:beforeAutospacing="1" w:after="100" w:afterAutospacing="1"/>
+        <w:rPr>
+          <w:rFonts w:ascii="Aptos" w:hAnsi="Aptos"/>
+        </w:rPr>
+      </w:pPr>
+    </w:p>
+    <w:p>
+      <w:pPr>
+        <w:spacing w:before="100" w:beforeAutospacing="1" w:after="100" w:afterAutospacing="1"/>
+        <w:rPr>
+          <w:rFonts w:ascii="Aptos" w:hAnsi="Aptos"/>
+        </w:rPr>
+      </w:pPr>
+    </w:p>
+    <w:p>
+      <w:pPr>
+        <w:spacing w:before="100" w:beforeAutospacing="1" w:after="100" w:afterAutospacing="1"/>
+        <w:rPr>
+          <w:rFonts w:ascii="Aptos" w:hAnsi="Aptos"/>
+        </w:rPr>
+      </w:pPr>
+    </w:p>
+    <w:p>
+      <w:pPr>
+        <w:spacing w:before="100" w:beforeAutospacing="1" w:after="100" w:afterAutospacing="1"/>
+        <w:rPr>
+          <w:rFonts w:ascii="Aptos" w:hAnsi="Aptos"/>
+        </w:rPr>
+      </w:pPr>
+    </w:p>
+    <w:p>
+      <w:pPr>
+        <w:spacing w:before="100" w:beforeAutospacing="1" w:after="100" w:afterAutospacing="1"/>
+        <w:rPr>
+          <w:rFonts w:ascii="Aptos" w:hAnsi="Aptos"/>
+        </w:rPr>
       </w:pPr>
     </w:p>
     <w:p>
       <w:pPr>
         <w:pStyle w:val="Heading4"/>
-      </w:pPr>
-      <w:r>
+        <w:rPr>
+          <w:rFonts w:ascii="Aptos" w:hAnsi="Aptos"/>
+        </w:rPr>
+      </w:pPr>
+      <w:r>
+        <w:rPr>
+          <w:rFonts w:ascii="Aptos" w:hAnsi="Aptos"/>
+        </w:rPr>
         <w:lastRenderedPageBreak/>
         <w:t>Week 2: Implementation &amp; Presentation (7 days)</w:t>
       </w:r>
@@ -1220,11 +1714,14 @@
     <w:p>
       <w:pPr>
         <w:pStyle w:val="NormalWeb"/>
+        <w:rPr>
+          <w:rFonts w:ascii="Aptos" w:hAnsi="Aptos"/>
+        </w:rPr>
       </w:pPr>
       <w:r>
         <w:rPr>
           <w:rStyle w:val="Strong"/>
-          <w:rFonts w:eastAsiaTheme="majorEastAsia"/>
+          <w:rFonts w:ascii="Aptos" w:eastAsiaTheme="majorEastAsia" w:hAnsi="Aptos"/>
         </w:rPr>
         <w:t>Days 8-9: Analysis &amp; Visualization</w:t>
       </w:r>
@@ -1236,8 +1733,14 @@
           <w:numId w:val="10"/>
         </w:numPr>
         <w:spacing w:before="100" w:beforeAutospacing="1" w:after="100" w:afterAutospacing="1"/>
-      </w:pPr>
-      <w:r>
+        <w:rPr>
+          <w:rFonts w:ascii="Aptos" w:hAnsi="Aptos"/>
+        </w:rPr>
+      </w:pPr>
+      <w:r>
+        <w:rPr>
+          <w:rFonts w:ascii="Aptos" w:hAnsi="Aptos"/>
+        </w:rPr>
         <w:t>Create key visualizations</w:t>
       </w:r>
     </w:p>
@@ -1248,8 +1751,14 @@
           <w:numId w:val="10"/>
         </w:numPr>
         <w:spacing w:before="100" w:beforeAutospacing="1" w:after="100" w:afterAutospacing="1"/>
-      </w:pPr>
-      <w:r>
+        <w:rPr>
+          <w:rFonts w:ascii="Aptos" w:hAnsi="Aptos"/>
+        </w:rPr>
+      </w:pPr>
+      <w:r>
+        <w:rPr>
+          <w:rFonts w:ascii="Aptos" w:hAnsi="Aptos"/>
+        </w:rPr>
         <w:t>Implement recommendation function</w:t>
       </w:r>
     </w:p>
@@ -1260,8 +1769,14 @@
           <w:numId w:val="10"/>
         </w:numPr>
         <w:spacing w:before="100" w:beforeAutospacing="1" w:after="100" w:afterAutospacing="1"/>
-      </w:pPr>
-      <w:r>
+        <w:rPr>
+          <w:rFonts w:ascii="Aptos" w:hAnsi="Aptos"/>
+        </w:rPr>
+      </w:pPr>
+      <w:r>
+        <w:rPr>
+          <w:rFonts w:ascii="Aptos" w:hAnsi="Aptos"/>
+        </w:rPr>
         <w:t>Document model performance</w:t>
       </w:r>
     </w:p>
@@ -1272,24 +1787,36 @@
           <w:numId w:val="10"/>
         </w:numPr>
         <w:spacing w:before="100" w:beforeAutospacing="1" w:after="100" w:afterAutospacing="1"/>
-      </w:pPr>
-      <w:r>
+        <w:rPr>
+          <w:rFonts w:ascii="Aptos" w:hAnsi="Aptos"/>
+        </w:rPr>
+      </w:pPr>
+      <w:r>
+        <w:rPr>
+          <w:rFonts w:ascii="Aptos" w:hAnsi="Aptos"/>
+        </w:rPr>
         <w:t>Begin integration of components</w:t>
       </w:r>
     </w:p>
     <w:p>
       <w:pPr>
         <w:spacing w:before="100" w:beforeAutospacing="1" w:after="100" w:afterAutospacing="1"/>
+        <w:rPr>
+          <w:rFonts w:ascii="Aptos" w:hAnsi="Aptos"/>
+        </w:rPr>
       </w:pPr>
     </w:p>
     <w:p>
       <w:pPr>
         <w:pStyle w:val="NormalWeb"/>
+        <w:rPr>
+          <w:rFonts w:ascii="Aptos" w:hAnsi="Aptos"/>
+        </w:rPr>
       </w:pPr>
       <w:r>
         <w:rPr>
           <w:rStyle w:val="Strong"/>
-          <w:rFonts w:eastAsiaTheme="majorEastAsia"/>
+          <w:rFonts w:ascii="Aptos" w:eastAsiaTheme="majorEastAsia" w:hAnsi="Aptos"/>
         </w:rPr>
         <w:t>Days 10-12: Testing &amp; Documentation</w:t>
       </w:r>
@@ -1301,8 +1828,14 @@
           <w:numId w:val="11"/>
         </w:numPr>
         <w:spacing w:before="100" w:beforeAutospacing="1" w:after="100" w:afterAutospacing="1"/>
-      </w:pPr>
-      <w:r>
+        <w:rPr>
+          <w:rFonts w:ascii="Aptos" w:hAnsi="Aptos"/>
+        </w:rPr>
+      </w:pPr>
+      <w:r>
+        <w:rPr>
+          <w:rFonts w:ascii="Aptos" w:hAnsi="Aptos"/>
+        </w:rPr>
         <w:t>Test with various property scenarios</w:t>
       </w:r>
     </w:p>
@@ -1313,8 +1846,14 @@
           <w:numId w:val="11"/>
         </w:numPr>
         <w:spacing w:before="100" w:beforeAutospacing="1" w:after="100" w:afterAutospacing="1"/>
-      </w:pPr>
-      <w:r>
+        <w:rPr>
+          <w:rFonts w:ascii="Aptos" w:hAnsi="Aptos"/>
+        </w:rPr>
+      </w:pPr>
+      <w:r>
+        <w:rPr>
+          <w:rFonts w:ascii="Aptos" w:hAnsi="Aptos"/>
+        </w:rPr>
         <w:t>Complete GitHub documentation</w:t>
       </w:r>
     </w:p>
@@ -1325,8 +1864,14 @@
           <w:numId w:val="11"/>
         </w:numPr>
         <w:spacing w:before="100" w:beforeAutospacing="1" w:after="100" w:afterAutospacing="1"/>
-      </w:pPr>
-      <w:r>
+        <w:rPr>
+          <w:rFonts w:ascii="Aptos" w:hAnsi="Aptos"/>
+        </w:rPr>
+      </w:pPr>
+      <w:r>
+        <w:rPr>
+          <w:rFonts w:ascii="Aptos" w:hAnsi="Aptos"/>
+        </w:rPr>
         <w:t>Prepare presentation materials</w:t>
       </w:r>
     </w:p>
@@ -1337,24 +1882,36 @@
           <w:numId w:val="11"/>
         </w:numPr>
         <w:spacing w:before="100" w:beforeAutospacing="1" w:after="100" w:afterAutospacing="1"/>
-      </w:pPr>
-      <w:r>
+        <w:rPr>
+          <w:rFonts w:ascii="Aptos" w:hAnsi="Aptos"/>
+        </w:rPr>
+      </w:pPr>
+      <w:r>
+        <w:rPr>
+          <w:rFonts w:ascii="Aptos" w:hAnsi="Aptos"/>
+        </w:rPr>
         <w:t>Create demonstration examples</w:t>
       </w:r>
     </w:p>
     <w:p>
       <w:pPr>
         <w:spacing w:before="100" w:beforeAutospacing="1" w:after="100" w:afterAutospacing="1"/>
+        <w:rPr>
+          <w:rFonts w:ascii="Aptos" w:hAnsi="Aptos"/>
+        </w:rPr>
       </w:pPr>
     </w:p>
     <w:p>
       <w:pPr>
         <w:pStyle w:val="NormalWeb"/>
+        <w:rPr>
+          <w:rFonts w:ascii="Aptos" w:hAnsi="Aptos"/>
+        </w:rPr>
       </w:pPr>
       <w:r>
         <w:rPr>
           <w:rStyle w:val="Strong"/>
-          <w:rFonts w:eastAsiaTheme="majorEastAsia"/>
+          <w:rFonts w:ascii="Aptos" w:eastAsiaTheme="majorEastAsia" w:hAnsi="Aptos"/>
         </w:rPr>
         <w:t>Days 13-14: Finalization &amp; Presentation</w:t>
       </w:r>
@@ -1366,8 +1923,14 @@
           <w:numId w:val="12"/>
         </w:numPr>
         <w:spacing w:before="100" w:beforeAutospacing="1" w:after="100" w:afterAutospacing="1"/>
-      </w:pPr>
-      <w:r>
+        <w:rPr>
+          <w:rFonts w:ascii="Aptos" w:hAnsi="Aptos"/>
+        </w:rPr>
+      </w:pPr>
+      <w:r>
+        <w:rPr>
+          <w:rFonts w:ascii="Aptos" w:hAnsi="Aptos"/>
+        </w:rPr>
         <w:t>Finalize all components</w:t>
       </w:r>
     </w:p>
@@ -1378,8 +1941,14 @@
           <w:numId w:val="12"/>
         </w:numPr>
         <w:spacing w:before="100" w:beforeAutospacing="1" w:after="100" w:afterAutospacing="1"/>
-      </w:pPr>
-      <w:r>
+        <w:rPr>
+          <w:rFonts w:ascii="Aptos" w:hAnsi="Aptos"/>
+        </w:rPr>
+      </w:pPr>
+      <w:r>
+        <w:rPr>
+          <w:rFonts w:ascii="Aptos" w:hAnsi="Aptos"/>
+        </w:rPr>
         <w:t>Complete presentation slides</w:t>
       </w:r>
     </w:p>
@@ -1390,8 +1959,14 @@
           <w:numId w:val="12"/>
         </w:numPr>
         <w:spacing w:before="100" w:beforeAutospacing="1" w:after="100" w:afterAutospacing="1"/>
-      </w:pPr>
-      <w:r>
+        <w:rPr>
+          <w:rFonts w:ascii="Aptos" w:hAnsi="Aptos"/>
+        </w:rPr>
+      </w:pPr>
+      <w:r>
+        <w:rPr>
+          <w:rFonts w:ascii="Aptos" w:hAnsi="Aptos"/>
+        </w:rPr>
         <w:t>Practice presentation</w:t>
       </w:r>
     </w:p>
@@ -1402,188 +1977,396 @@
           <w:numId w:val="12"/>
         </w:numPr>
         <w:spacing w:before="100" w:beforeAutospacing="1" w:after="100" w:afterAutospacing="1"/>
-      </w:pPr>
-      <w:r>
+        <w:rPr>
+          <w:rFonts w:ascii="Aptos" w:hAnsi="Aptos"/>
+        </w:rPr>
+      </w:pPr>
+      <w:r>
+        <w:rPr>
+          <w:rFonts w:ascii="Aptos" w:hAnsi="Aptos"/>
+        </w:rPr>
         <w:t>Submit final project</w:t>
       </w:r>
     </w:p>
     <w:p>
       <w:pPr>
         <w:pStyle w:val="Heading1"/>
-      </w:pPr>
-      <w:r>
+        <w:rPr>
+          <w:rFonts w:ascii="Aptos" w:hAnsi="Aptos"/>
+        </w:rPr>
+      </w:pPr>
+      <w:r>
+        <w:rPr>
+          <w:rFonts w:ascii="Aptos" w:hAnsi="Aptos"/>
+        </w:rPr>
         <w:t>Exploratory Data Analysis Plan</w:t>
       </w:r>
     </w:p>
     <w:p>
       <w:pPr>
-        <w:pStyle w:val="NormalWeb"/>
-      </w:pPr>
-      <w:r>
+        <w:shd w:val="clear" w:color="auto" w:fill="FFFFFF"/>
+        <w:spacing w:after="100" w:afterAutospacing="1"/>
+        <w:ind w:firstLine="0"/>
+        <w:rPr>
+          <w:rFonts w:ascii="Aptos" w:eastAsia="Times New Roman" w:hAnsi="Aptos" w:cs="Segoe UI"/>
+          <w:color w:val="1F2328"/>
+          <w:sz w:val="24"/>
+          <w:szCs w:val="24"/>
+          <w:lang w:eastAsia="en-US"/>
+        </w:rPr>
+      </w:pPr>
+      <w:r>
+        <w:rPr>
+          <w:rFonts w:ascii="Aptos" w:eastAsia="Times New Roman" w:hAnsi="Aptos" w:cs="Segoe UI"/>
+          <w:color w:val="1F2328"/>
+          <w:sz w:val="24"/>
+          <w:szCs w:val="24"/>
+          <w:lang w:eastAsia="en-US"/>
+        </w:rPr>
         <w:t>Our focused EDA will examine:</w:t>
       </w:r>
     </w:p>
     <w:p>
       <w:pPr>
-        <w:pStyle w:val="NormalWeb"/>
         <w:numPr>
           <w:ilvl w:val="0"/>
-          <w:numId w:val="13"/>
-        </w:numPr>
-      </w:pPr>
-      <w:r>
-        <w:rPr>
-          <w:rStyle w:val="Strong"/>
-          <w:rFonts w:eastAsiaTheme="majorEastAsia"/>
-        </w:rPr>
-        <w:t>Property Analysis</w:t>
+          <w:numId w:val="17"/>
+        </w:numPr>
+        <w:shd w:val="clear" w:color="auto" w:fill="FFFFFF"/>
+        <w:spacing w:before="100" w:beforeAutospacing="1" w:after="100" w:afterAutospacing="1"/>
+        <w:rPr>
+          <w:rFonts w:ascii="Aptos" w:eastAsia="Times New Roman" w:hAnsi="Aptos" w:cs="Segoe UI"/>
+          <w:color w:val="1F2328"/>
+          <w:sz w:val="24"/>
+          <w:szCs w:val="24"/>
+          <w:lang w:eastAsia="en-US"/>
+        </w:rPr>
+      </w:pPr>
+      <w:r>
+        <w:rPr>
+          <w:rFonts w:ascii="Aptos" w:eastAsia="Times New Roman" w:hAnsi="Aptos" w:cs="Segoe UI"/>
+          <w:b/>
+          <w:bCs/>
+          <w:color w:val="1F2328"/>
+          <w:sz w:val="24"/>
+          <w:szCs w:val="24"/>
+          <w:lang w:eastAsia="en-US"/>
+        </w:rPr>
+        <w:t>Property Landscape</w:t>
       </w:r>
     </w:p>
     <w:p>
       <w:pPr>
         <w:numPr>
           <w:ilvl w:val="1"/>
-          <w:numId w:val="13"/>
-        </w:numPr>
-        <w:spacing w:before="100" w:beforeAutospacing="1" w:after="100" w:afterAutospacing="1"/>
-      </w:pPr>
-      <w:r>
-        <w:t>Distribution of property types across Toronto</w:t>
+          <w:numId w:val="17"/>
+        </w:numPr>
+        <w:shd w:val="clear" w:color="auto" w:fill="FFFFFF"/>
+        <w:spacing w:before="100" w:beforeAutospacing="1" w:after="100" w:afterAutospacing="1"/>
+        <w:rPr>
+          <w:rFonts w:ascii="Aptos" w:eastAsia="Times New Roman" w:hAnsi="Aptos" w:cs="Segoe UI"/>
+          <w:color w:val="1F2328"/>
+          <w:sz w:val="24"/>
+          <w:szCs w:val="24"/>
+          <w:lang w:eastAsia="en-US"/>
+        </w:rPr>
+      </w:pPr>
+      <w:r>
+        <w:rPr>
+          <w:rFonts w:ascii="Aptos" w:eastAsia="Times New Roman" w:hAnsi="Aptos" w:cs="Segoe UI"/>
+          <w:color w:val="1F2328"/>
+          <w:sz w:val="24"/>
+          <w:szCs w:val="24"/>
+          <w:lang w:eastAsia="en-US"/>
+        </w:rPr>
+        <w:t>Most common property types across Toronto</w:t>
       </w:r>
     </w:p>
     <w:p>
       <w:pPr>
         <w:numPr>
           <w:ilvl w:val="1"/>
-          <w:numId w:val="13"/>
-        </w:numPr>
-        <w:spacing w:before="100" w:beforeAutospacing="1" w:after="100" w:afterAutospacing="1"/>
-      </w:pPr>
-      <w:r>
-        <w:t>Price ranges by property category and neighborhood</w:t>
+          <w:numId w:val="17"/>
+        </w:numPr>
+        <w:shd w:val="clear" w:color="auto" w:fill="FFFFFF"/>
+        <w:spacing w:before="60" w:after="100" w:afterAutospacing="1"/>
+        <w:rPr>
+          <w:rFonts w:ascii="Aptos" w:eastAsia="Times New Roman" w:hAnsi="Aptos" w:cs="Segoe UI"/>
+          <w:color w:val="1F2328"/>
+          <w:sz w:val="24"/>
+          <w:szCs w:val="24"/>
+          <w:lang w:eastAsia="en-US"/>
+        </w:rPr>
+      </w:pPr>
+      <w:r>
+        <w:rPr>
+          <w:rFonts w:ascii="Aptos" w:eastAsia="Times New Roman" w:hAnsi="Aptos" w:cs="Segoe UI"/>
+          <w:color w:val="1F2328"/>
+          <w:sz w:val="24"/>
+          <w:szCs w:val="24"/>
+          <w:lang w:eastAsia="en-US"/>
+        </w:rPr>
+        <w:t>Price trends by property type and neighborhood</w:t>
       </w:r>
     </w:p>
     <w:p>
       <w:pPr>
         <w:numPr>
           <w:ilvl w:val="1"/>
-          <w:numId w:val="13"/>
-        </w:numPr>
-        <w:spacing w:before="100" w:beforeAutospacing="1" w:after="100" w:afterAutospacing="1"/>
-      </w:pPr>
-      <w:r>
-        <w:t>Amenity prevalence and co-occurrence patterns</w:t>
-      </w:r>
-    </w:p>
-    <w:p>
-      <w:pPr>
-        <w:pStyle w:val="NormalWeb"/>
+          <w:numId w:val="17"/>
+        </w:numPr>
+        <w:shd w:val="clear" w:color="auto" w:fill="FFFFFF"/>
+        <w:spacing w:before="60" w:after="100" w:afterAutospacing="1"/>
+        <w:rPr>
+          <w:rFonts w:ascii="Aptos" w:eastAsia="Times New Roman" w:hAnsi="Aptos" w:cs="Segoe UI"/>
+          <w:color w:val="1F2328"/>
+          <w:sz w:val="24"/>
+          <w:szCs w:val="24"/>
+          <w:lang w:eastAsia="en-US"/>
+        </w:rPr>
+      </w:pPr>
+      <w:r>
+        <w:rPr>
+          <w:rFonts w:ascii="Aptos" w:eastAsia="Times New Roman" w:hAnsi="Aptos" w:cs="Segoe UI"/>
+          <w:color w:val="1F2328"/>
+          <w:sz w:val="24"/>
+          <w:szCs w:val="24"/>
+          <w:lang w:eastAsia="en-US"/>
+        </w:rPr>
+        <w:t>Popular amenities and how often they appear together</w:t>
+      </w:r>
+    </w:p>
+    <w:p>
+      <w:pPr>
         <w:numPr>
           <w:ilvl w:val="0"/>
-          <w:numId w:val="13"/>
-        </w:numPr>
-      </w:pPr>
-      <w:r>
-        <w:rPr>
-          <w:rStyle w:val="Strong"/>
-          <w:rFonts w:eastAsiaTheme="majorEastAsia"/>
-        </w:rPr>
-        <w:t>Stay Duration Analysis</w:t>
+          <w:numId w:val="17"/>
+        </w:numPr>
+        <w:shd w:val="clear" w:color="auto" w:fill="FFFFFF"/>
+        <w:spacing w:before="100" w:beforeAutospacing="1" w:after="100" w:afterAutospacing="1"/>
+        <w:rPr>
+          <w:rFonts w:ascii="Aptos" w:eastAsia="Times New Roman" w:hAnsi="Aptos" w:cs="Segoe UI"/>
+          <w:color w:val="1F2328"/>
+          <w:sz w:val="24"/>
+          <w:szCs w:val="24"/>
+          <w:lang w:eastAsia="en-US"/>
+        </w:rPr>
+      </w:pPr>
+      <w:r>
+        <w:rPr>
+          <w:rFonts w:ascii="Aptos" w:eastAsia="Times New Roman" w:hAnsi="Aptos" w:cs="Segoe UI"/>
+          <w:b/>
+          <w:bCs/>
+          <w:color w:val="1F2328"/>
+          <w:sz w:val="24"/>
+          <w:szCs w:val="24"/>
+          <w:lang w:eastAsia="en-US"/>
+        </w:rPr>
+        <w:t>Stay Duration Insights</w:t>
       </w:r>
     </w:p>
     <w:p>
       <w:pPr>
         <w:numPr>
           <w:ilvl w:val="1"/>
-          <w:numId w:val="13"/>
-        </w:numPr>
-        <w:spacing w:before="100" w:beforeAutospacing="1" w:after="100" w:afterAutospacing="1"/>
-      </w:pPr>
-      <w:r>
-        <w:t>Comparison of short vs. long-term rental properties</w:t>
+          <w:numId w:val="17"/>
+        </w:numPr>
+        <w:shd w:val="clear" w:color="auto" w:fill="FFFFFF"/>
+        <w:spacing w:before="100" w:beforeAutospacing="1" w:after="100" w:afterAutospacing="1"/>
+        <w:rPr>
+          <w:rFonts w:ascii="Aptos" w:eastAsia="Times New Roman" w:hAnsi="Aptos" w:cs="Segoe UI"/>
+          <w:color w:val="1F2328"/>
+          <w:sz w:val="24"/>
+          <w:szCs w:val="24"/>
+          <w:lang w:eastAsia="en-US"/>
+        </w:rPr>
+      </w:pPr>
+      <w:r>
+        <w:rPr>
+          <w:rFonts w:ascii="Aptos" w:eastAsia="Times New Roman" w:hAnsi="Aptos" w:cs="Segoe UI"/>
+          <w:color w:val="1F2328"/>
+          <w:sz w:val="24"/>
+          <w:szCs w:val="24"/>
+          <w:lang w:eastAsia="en-US"/>
+        </w:rPr>
+        <w:t>Trends in short-term vs. long-term rentals</w:t>
       </w:r>
     </w:p>
     <w:p>
       <w:pPr>
         <w:numPr>
           <w:ilvl w:val="1"/>
-          <w:numId w:val="13"/>
-        </w:numPr>
-        <w:spacing w:before="100" w:beforeAutospacing="1" w:after="100" w:afterAutospacing="1"/>
-      </w:pPr>
-      <w:r>
-        <w:t>Neighborhood patterns in stay duration requirements</w:t>
+          <w:numId w:val="17"/>
+        </w:numPr>
+        <w:shd w:val="clear" w:color="auto" w:fill="FFFFFF"/>
+        <w:spacing w:before="60" w:after="100" w:afterAutospacing="1"/>
+        <w:rPr>
+          <w:rFonts w:ascii="Aptos" w:eastAsia="Times New Roman" w:hAnsi="Aptos" w:cs="Segoe UI"/>
+          <w:color w:val="1F2328"/>
+          <w:sz w:val="24"/>
+          <w:szCs w:val="24"/>
+          <w:lang w:eastAsia="en-US"/>
+        </w:rPr>
+      </w:pPr>
+      <w:r>
+        <w:rPr>
+          <w:rFonts w:ascii="Aptos" w:eastAsia="Times New Roman" w:hAnsi="Aptos" w:cs="Segoe UI"/>
+          <w:color w:val="1F2328"/>
+          <w:sz w:val="24"/>
+          <w:szCs w:val="24"/>
+          <w:lang w:eastAsia="en-US"/>
+        </w:rPr>
+        <w:t>Neighborhood preferences for stay length</w:t>
       </w:r>
     </w:p>
     <w:p>
       <w:pPr>
         <w:numPr>
           <w:ilvl w:val="1"/>
-          <w:numId w:val="13"/>
-        </w:numPr>
-        <w:spacing w:before="100" w:beforeAutospacing="1" w:after="100" w:afterAutospacing="1"/>
-      </w:pPr>
-      <w:r>
-        <w:t>Occupancy rates by stay strategy</w:t>
-      </w:r>
-    </w:p>
-    <w:p>
-      <w:pPr>
-        <w:pStyle w:val="NormalWeb"/>
+          <w:numId w:val="17"/>
+        </w:numPr>
+        <w:shd w:val="clear" w:color="auto" w:fill="FFFFFF"/>
+        <w:spacing w:before="60" w:after="100" w:afterAutospacing="1"/>
+        <w:rPr>
+          <w:rFonts w:ascii="Aptos" w:eastAsia="Times New Roman" w:hAnsi="Aptos" w:cs="Segoe UI"/>
+          <w:color w:val="1F2328"/>
+          <w:sz w:val="24"/>
+          <w:szCs w:val="24"/>
+          <w:lang w:eastAsia="en-US"/>
+        </w:rPr>
+      </w:pPr>
+      <w:r>
+        <w:rPr>
+          <w:rFonts w:ascii="Aptos" w:eastAsia="Times New Roman" w:hAnsi="Aptos" w:cs="Segoe UI"/>
+          <w:color w:val="1F2328"/>
+          <w:sz w:val="24"/>
+          <w:szCs w:val="24"/>
+          <w:lang w:eastAsia="en-US"/>
+        </w:rPr>
+        <w:t>Occupancy patterns by rental type</w:t>
+      </w:r>
+    </w:p>
+    <w:p>
+      <w:pPr>
         <w:numPr>
           <w:ilvl w:val="0"/>
-          <w:numId w:val="13"/>
-        </w:numPr>
-      </w:pPr>
-      <w:r>
-        <w:rPr>
-          <w:rStyle w:val="Strong"/>
-          <w:rFonts w:eastAsiaTheme="majorEastAsia"/>
-        </w:rPr>
-        <w:t>Pricing Factors</w:t>
+          <w:numId w:val="17"/>
+        </w:numPr>
+        <w:shd w:val="clear" w:color="auto" w:fill="FFFFFF"/>
+        <w:spacing w:before="100" w:beforeAutospacing="1" w:after="100" w:afterAutospacing="1"/>
+        <w:rPr>
+          <w:rFonts w:ascii="Aptos" w:eastAsia="Times New Roman" w:hAnsi="Aptos" w:cs="Segoe UI"/>
+          <w:color w:val="1F2328"/>
+          <w:sz w:val="24"/>
+          <w:szCs w:val="24"/>
+          <w:lang w:eastAsia="en-US"/>
+        </w:rPr>
+      </w:pPr>
+      <w:r>
+        <w:rPr>
+          <w:rFonts w:ascii="Aptos" w:eastAsia="Times New Roman" w:hAnsi="Aptos" w:cs="Segoe UI"/>
+          <w:b/>
+          <w:bCs/>
+          <w:color w:val="1F2328"/>
+          <w:sz w:val="24"/>
+          <w:szCs w:val="24"/>
+          <w:lang w:eastAsia="en-US"/>
+        </w:rPr>
+        <w:t>Key Pricing Drivers</w:t>
       </w:r>
     </w:p>
     <w:p>
       <w:pPr>
         <w:numPr>
           <w:ilvl w:val="1"/>
-          <w:numId w:val="13"/>
-        </w:numPr>
-        <w:spacing w:before="100" w:beforeAutospacing="1" w:after="100" w:afterAutospacing="1"/>
-      </w:pPr>
-      <w:r>
-        <w:t>Correlation between amenities and price</w:t>
+          <w:numId w:val="17"/>
+        </w:numPr>
+        <w:shd w:val="clear" w:color="auto" w:fill="FFFFFF"/>
+        <w:spacing w:before="100" w:beforeAutospacing="1" w:after="100" w:afterAutospacing="1"/>
+        <w:rPr>
+          <w:rFonts w:ascii="Aptos" w:eastAsia="Times New Roman" w:hAnsi="Aptos" w:cs="Segoe UI"/>
+          <w:color w:val="1F2328"/>
+          <w:sz w:val="24"/>
+          <w:szCs w:val="24"/>
+          <w:lang w:eastAsia="en-US"/>
+        </w:rPr>
+      </w:pPr>
+      <w:r>
+        <w:rPr>
+          <w:rFonts w:ascii="Aptos" w:eastAsia="Times New Roman" w:hAnsi="Aptos" w:cs="Segoe UI"/>
+          <w:color w:val="1F2328"/>
+          <w:sz w:val="24"/>
+          <w:szCs w:val="24"/>
+          <w:lang w:eastAsia="en-US"/>
+        </w:rPr>
+        <w:t>Amenities that influence pricing</w:t>
       </w:r>
     </w:p>
     <w:p>
       <w:pPr>
         <w:numPr>
           <w:ilvl w:val="1"/>
-          <w:numId w:val="13"/>
-        </w:numPr>
-        <w:spacing w:before="100" w:beforeAutospacing="1" w:after="100" w:afterAutospacing="1"/>
-      </w:pPr>
-      <w:r>
-        <w:t>Impact of location on pricing</w:t>
+          <w:numId w:val="17"/>
+        </w:numPr>
+        <w:shd w:val="clear" w:color="auto" w:fill="FFFFFF"/>
+        <w:spacing w:before="60" w:after="100" w:afterAutospacing="1"/>
+        <w:rPr>
+          <w:rFonts w:ascii="Aptos" w:eastAsia="Times New Roman" w:hAnsi="Aptos" w:cs="Segoe UI"/>
+          <w:color w:val="1F2328"/>
+          <w:sz w:val="24"/>
+          <w:szCs w:val="24"/>
+          <w:lang w:eastAsia="en-US"/>
+        </w:rPr>
+      </w:pPr>
+      <w:r>
+        <w:rPr>
+          <w:rFonts w:ascii="Aptos" w:eastAsia="Times New Roman" w:hAnsi="Aptos" w:cs="Segoe UI"/>
+          <w:color w:val="1F2328"/>
+          <w:sz w:val="24"/>
+          <w:szCs w:val="24"/>
+          <w:lang w:eastAsia="en-US"/>
+        </w:rPr>
+        <w:t>Neighborhood impact on nightly rates</w:t>
       </w:r>
     </w:p>
     <w:p>
       <w:pPr>
         <w:numPr>
           <w:ilvl w:val="1"/>
-          <w:numId w:val="13"/>
-        </w:numPr>
-        <w:spacing w:before="100" w:beforeAutospacing="1" w:after="100" w:afterAutospacing="1"/>
-      </w:pPr>
-      <w:r>
-        <w:t>Relationship between accommodations and price</w:t>
+          <w:numId w:val="17"/>
+        </w:numPr>
+        <w:shd w:val="clear" w:color="auto" w:fill="FFFFFF"/>
+        <w:spacing w:before="60" w:after="100" w:afterAutospacing="1"/>
+        <w:rPr>
+          <w:rFonts w:ascii="Aptos" w:eastAsia="Times New Roman" w:hAnsi="Aptos" w:cs="Segoe UI"/>
+          <w:color w:val="1F2328"/>
+          <w:sz w:val="24"/>
+          <w:szCs w:val="24"/>
+          <w:lang w:eastAsia="en-US"/>
+        </w:rPr>
+      </w:pPr>
+      <w:r>
+        <w:rPr>
+          <w:rFonts w:ascii="Aptos" w:eastAsia="Times New Roman" w:hAnsi="Aptos" w:cs="Segoe UI"/>
+          <w:color w:val="1F2328"/>
+          <w:sz w:val="24"/>
+          <w:szCs w:val="24"/>
+          <w:lang w:eastAsia="en-US"/>
+        </w:rPr>
+        <w:t>How guest capacity affects price</w:t>
       </w:r>
     </w:p>
     <w:p>
       <w:pPr>
         <w:pStyle w:val="Heading1"/>
-      </w:pPr>
-      <w:r>
+        <w:rPr>
+          <w:rFonts w:ascii="Aptos" w:hAnsi="Aptos"/>
+        </w:rPr>
+      </w:pPr>
+      <w:r>
+        <w:rPr>
+          <w:rFonts w:ascii="Aptos" w:hAnsi="Aptos"/>
+        </w:rPr>
         <w:lastRenderedPageBreak/>
         <w:t>Technical Implementation</w:t>
       </w:r>
@@ -1591,8 +2374,14 @@
     <w:p>
       <w:pPr>
         <w:pStyle w:val="Heading3"/>
-      </w:pPr>
-      <w:r>
+        <w:rPr>
+          <w:rFonts w:ascii="Aptos" w:hAnsi="Aptos"/>
+        </w:rPr>
+      </w:pPr>
+      <w:r>
+        <w:rPr>
+          <w:rFonts w:ascii="Aptos" w:hAnsi="Aptos"/>
+        </w:rPr>
         <w:t>Data Processing Simplification</w:t>
       </w:r>
     </w:p>
@@ -1603,15 +2392,21 @@
           <w:ilvl w:val="0"/>
           <w:numId w:val="14"/>
         </w:numPr>
+        <w:rPr>
+          <w:rFonts w:ascii="Aptos" w:hAnsi="Aptos"/>
+        </w:rPr>
       </w:pPr>
       <w:r>
         <w:rPr>
           <w:rStyle w:val="Strong"/>
-          <w:rFonts w:eastAsiaTheme="majorEastAsia"/>
+          <w:rFonts w:ascii="Aptos" w:eastAsiaTheme="majorEastAsia" w:hAnsi="Aptos"/>
         </w:rPr>
         <w:t>Property Type Standardization</w:t>
       </w:r>
       <w:r>
+        <w:rPr>
+          <w:rFonts w:ascii="Aptos" w:hAnsi="Aptos"/>
+        </w:rPr>
         <w:t>:</w:t>
       </w:r>
     </w:p>
@@ -1622,8 +2417,14 @@
           <w:numId w:val="14"/>
         </w:numPr>
         <w:spacing w:before="100" w:beforeAutospacing="1" w:after="100" w:afterAutospacing="1"/>
-      </w:pPr>
-      <w:r>
+        <w:rPr>
+          <w:rFonts w:ascii="Aptos" w:hAnsi="Aptos"/>
+        </w:rPr>
+      </w:pPr>
+      <w:r>
+        <w:rPr>
+          <w:rFonts w:ascii="Aptos" w:hAnsi="Aptos"/>
+        </w:rPr>
         <w:t>Reduce 50+ property types to 5 clear categories</w:t>
       </w:r>
     </w:p>
@@ -1634,8 +2435,14 @@
           <w:numId w:val="14"/>
         </w:numPr>
         <w:spacing w:before="100" w:beforeAutospacing="1" w:after="100" w:afterAutospacing="1"/>
-      </w:pPr>
-      <w:r>
+        <w:rPr>
+          <w:rFonts w:ascii="Aptos" w:hAnsi="Aptos"/>
+        </w:rPr>
+      </w:pPr>
+      <w:r>
+        <w:rPr>
+          <w:rFonts w:ascii="Aptos" w:hAnsi="Aptos"/>
+        </w:rPr>
         <w:t>Map all properties to standardized types</w:t>
       </w:r>
     </w:p>
@@ -1646,15 +2453,21 @@
           <w:ilvl w:val="0"/>
           <w:numId w:val="14"/>
         </w:numPr>
+        <w:rPr>
+          <w:rFonts w:ascii="Aptos" w:hAnsi="Aptos"/>
+        </w:rPr>
       </w:pPr>
       <w:r>
         <w:rPr>
           <w:rStyle w:val="Strong"/>
-          <w:rFonts w:eastAsiaTheme="majorEastAsia"/>
+          <w:rFonts w:ascii="Aptos" w:eastAsiaTheme="majorEastAsia" w:hAnsi="Aptos"/>
         </w:rPr>
         <w:t>Amenity Processing</w:t>
       </w:r>
       <w:r>
+        <w:rPr>
+          <w:rFonts w:ascii="Aptos" w:hAnsi="Aptos"/>
+        </w:rPr>
         <w:t>:</w:t>
       </w:r>
     </w:p>
@@ -1665,8 +2478,14 @@
           <w:numId w:val="14"/>
         </w:numPr>
         <w:spacing w:before="100" w:beforeAutospacing="1" w:after="100" w:afterAutospacing="1"/>
-      </w:pPr>
-      <w:r>
+        <w:rPr>
+          <w:rFonts w:ascii="Aptos" w:hAnsi="Aptos"/>
+        </w:rPr>
+      </w:pPr>
+      <w:r>
+        <w:rPr>
+          <w:rFonts w:ascii="Aptos" w:hAnsi="Aptos"/>
+        </w:rPr>
         <w:t>Extract amenities from JSON arrays</w:t>
       </w:r>
     </w:p>
@@ -1677,8 +2496,14 @@
           <w:numId w:val="14"/>
         </w:numPr>
         <w:spacing w:before="100" w:beforeAutospacing="1" w:after="100" w:afterAutospacing="1"/>
-      </w:pPr>
-      <w:r>
+        <w:rPr>
+          <w:rFonts w:ascii="Aptos" w:hAnsi="Aptos"/>
+        </w:rPr>
+      </w:pPr>
+      <w:r>
+        <w:rPr>
+          <w:rFonts w:ascii="Aptos" w:hAnsi="Aptos"/>
+        </w:rPr>
         <w:t>Identify 15-20 most valuable/common amenities</w:t>
       </w:r>
     </w:p>
@@ -1689,8 +2514,14 @@
           <w:numId w:val="14"/>
         </w:numPr>
         <w:spacing w:before="100" w:beforeAutospacing="1" w:after="100" w:afterAutospacing="1"/>
-      </w:pPr>
-      <w:r>
+        <w:rPr>
+          <w:rFonts w:ascii="Aptos" w:hAnsi="Aptos"/>
+        </w:rPr>
+      </w:pPr>
+      <w:r>
+        <w:rPr>
+          <w:rFonts w:ascii="Aptos" w:hAnsi="Aptos"/>
+        </w:rPr>
         <w:t>Create binary feature matrix</w:t>
       </w:r>
     </w:p>
@@ -1701,15 +2532,21 @@
           <w:ilvl w:val="0"/>
           <w:numId w:val="14"/>
         </w:numPr>
+        <w:rPr>
+          <w:rFonts w:ascii="Aptos" w:hAnsi="Aptos"/>
+        </w:rPr>
       </w:pPr>
       <w:r>
         <w:rPr>
           <w:rStyle w:val="Strong"/>
-          <w:rFonts w:eastAsiaTheme="majorEastAsia"/>
+          <w:rFonts w:ascii="Aptos" w:eastAsiaTheme="majorEastAsia" w:hAnsi="Aptos"/>
         </w:rPr>
         <w:t>Stay Strategy Classification</w:t>
       </w:r>
       <w:r>
+        <w:rPr>
+          <w:rFonts w:ascii="Aptos" w:hAnsi="Aptos"/>
+        </w:rPr>
         <w:t>:</w:t>
       </w:r>
     </w:p>
@@ -1720,8 +2557,14 @@
           <w:numId w:val="14"/>
         </w:numPr>
         <w:spacing w:before="100" w:beforeAutospacing="1" w:after="100" w:afterAutospacing="1"/>
-      </w:pPr>
-      <w:r>
+        <w:rPr>
+          <w:rFonts w:ascii="Aptos" w:hAnsi="Aptos"/>
+        </w:rPr>
+      </w:pPr>
+      <w:r>
+        <w:rPr>
+          <w:rFonts w:ascii="Aptos" w:hAnsi="Aptos"/>
+        </w:rPr>
         <w:t>Categorize properties as short or long-term focused</w:t>
       </w:r>
     </w:p>
@@ -1732,8 +2575,14 @@
           <w:numId w:val="14"/>
         </w:numPr>
         <w:spacing w:before="100" w:beforeAutospacing="1" w:after="100" w:afterAutospacing="1"/>
-      </w:pPr>
-      <w:r>
+        <w:rPr>
+          <w:rFonts w:ascii="Aptos" w:hAnsi="Aptos"/>
+        </w:rPr>
+      </w:pPr>
+      <w:r>
+        <w:rPr>
+          <w:rFonts w:ascii="Aptos" w:hAnsi="Aptos"/>
+        </w:rPr>
         <w:t>Calculate occupancy rates by strategy</w:t>
       </w:r>
     </w:p>
@@ -1744,21 +2593,36 @@
           <w:numId w:val="14"/>
         </w:numPr>
         <w:spacing w:before="100" w:beforeAutospacing="1" w:after="100" w:afterAutospacing="1"/>
-      </w:pPr>
-      <w:r>
+        <w:rPr>
+          <w:rFonts w:ascii="Aptos" w:hAnsi="Aptos"/>
+        </w:rPr>
+      </w:pPr>
+      <w:r>
+        <w:rPr>
+          <w:rFonts w:ascii="Aptos" w:hAnsi="Aptos"/>
+        </w:rPr>
         <w:t>Identify neighborhood patterns</w:t>
       </w:r>
     </w:p>
     <w:p>
       <w:pPr>
         <w:spacing w:before="100" w:beforeAutospacing="1" w:after="100" w:afterAutospacing="1"/>
+        <w:rPr>
+          <w:rFonts w:ascii="Aptos" w:hAnsi="Aptos"/>
+        </w:rPr>
       </w:pPr>
     </w:p>
     <w:p>
       <w:pPr>
         <w:pStyle w:val="Heading3"/>
-      </w:pPr>
-      <w:r>
+        <w:rPr>
+          <w:rFonts w:ascii="Aptos" w:hAnsi="Aptos"/>
+        </w:rPr>
+      </w:pPr>
+      <w:r>
+        <w:rPr>
+          <w:rFonts w:ascii="Aptos" w:hAnsi="Aptos"/>
+        </w:rPr>
         <w:t>Focused Machine Learning</w:t>
       </w:r>
     </w:p>
@@ -1769,15 +2633,21 @@
           <w:ilvl w:val="0"/>
           <w:numId w:val="15"/>
         </w:numPr>
+        <w:rPr>
+          <w:rFonts w:ascii="Aptos" w:hAnsi="Aptos"/>
+        </w:rPr>
       </w:pPr>
       <w:r>
         <w:rPr>
           <w:rStyle w:val="Strong"/>
-          <w:rFonts w:eastAsiaTheme="majorEastAsia"/>
+          <w:rFonts w:ascii="Aptos" w:eastAsiaTheme="majorEastAsia" w:hAnsi="Aptos"/>
         </w:rPr>
         <w:t>Price Prediction Model</w:t>
       </w:r>
       <w:r>
+        <w:rPr>
+          <w:rFonts w:ascii="Aptos" w:hAnsi="Aptos"/>
+        </w:rPr>
         <w:t>:</w:t>
       </w:r>
     </w:p>
@@ -1788,8 +2658,14 @@
           <w:numId w:val="15"/>
         </w:numPr>
         <w:spacing w:before="100" w:beforeAutospacing="1" w:after="100" w:afterAutospacing="1"/>
-      </w:pPr>
-      <w:r>
+        <w:rPr>
+          <w:rFonts w:ascii="Aptos" w:hAnsi="Aptos"/>
+        </w:rPr>
+      </w:pPr>
+      <w:r>
+        <w:rPr>
+          <w:rFonts w:ascii="Aptos" w:hAnsi="Aptos"/>
+        </w:rPr>
         <w:t>Use linear regression for interpretability</w:t>
       </w:r>
     </w:p>
@@ -1800,8 +2676,14 @@
           <w:numId w:val="15"/>
         </w:numPr>
         <w:spacing w:before="100" w:beforeAutospacing="1" w:after="100" w:afterAutospacing="1"/>
-      </w:pPr>
-      <w:r>
+        <w:rPr>
+          <w:rFonts w:ascii="Aptos" w:hAnsi="Aptos"/>
+        </w:rPr>
+      </w:pPr>
+      <w:r>
+        <w:rPr>
+          <w:rFonts w:ascii="Aptos" w:hAnsi="Aptos"/>
+        </w:rPr>
         <w:t>Include key property features and amenities</w:t>
       </w:r>
     </w:p>
@@ -1812,8 +2694,14 @@
           <w:numId w:val="15"/>
         </w:numPr>
         <w:spacing w:before="100" w:beforeAutospacing="1" w:after="100" w:afterAutospacing="1"/>
-      </w:pPr>
-      <w:r>
+        <w:rPr>
+          <w:rFonts w:ascii="Aptos" w:hAnsi="Aptos"/>
+        </w:rPr>
+      </w:pPr>
+      <w:r>
+        <w:rPr>
+          <w:rFonts w:ascii="Aptos" w:hAnsi="Aptos"/>
+        </w:rPr>
         <w:t>Evaluate with R² scoring</w:t>
       </w:r>
     </w:p>
@@ -1824,15 +2712,21 @@
           <w:ilvl w:val="0"/>
           <w:numId w:val="15"/>
         </w:numPr>
+        <w:rPr>
+          <w:rFonts w:ascii="Aptos" w:hAnsi="Aptos"/>
+        </w:rPr>
       </w:pPr>
       <w:r>
         <w:rPr>
           <w:rStyle w:val="Strong"/>
-          <w:rFonts w:eastAsiaTheme="majorEastAsia"/>
+          <w:rFonts w:ascii="Aptos" w:eastAsiaTheme="majorEastAsia" w:hAnsi="Aptos"/>
         </w:rPr>
         <w:t>Amenity Value Analysis</w:t>
       </w:r>
       <w:r>
+        <w:rPr>
+          <w:rFonts w:ascii="Aptos" w:hAnsi="Aptos"/>
+        </w:rPr>
         <w:t>:</w:t>
       </w:r>
     </w:p>
@@ -1843,8 +2737,14 @@
           <w:numId w:val="15"/>
         </w:numPr>
         <w:spacing w:before="100" w:beforeAutospacing="1" w:after="100" w:afterAutospacing="1"/>
-      </w:pPr>
-      <w:r>
+        <w:rPr>
+          <w:rFonts w:ascii="Aptos" w:hAnsi="Aptos"/>
+        </w:rPr>
+      </w:pPr>
+      <w:r>
+        <w:rPr>
+          <w:rFonts w:ascii="Aptos" w:hAnsi="Aptos"/>
+        </w:rPr>
         <w:t>Extract feature importance from model</w:t>
       </w:r>
     </w:p>
@@ -1855,8 +2755,14 @@
           <w:numId w:val="15"/>
         </w:numPr>
         <w:spacing w:before="100" w:beforeAutospacing="1" w:after="100" w:afterAutospacing="1"/>
-      </w:pPr>
-      <w:r>
+        <w:rPr>
+          <w:rFonts w:ascii="Aptos" w:hAnsi="Aptos"/>
+        </w:rPr>
+      </w:pPr>
+      <w:r>
+        <w:rPr>
+          <w:rFonts w:ascii="Aptos" w:hAnsi="Aptos"/>
+        </w:rPr>
         <w:t>Rank amenities by price impact</w:t>
       </w:r>
     </w:p>
@@ -1867,8 +2773,14 @@
           <w:numId w:val="15"/>
         </w:numPr>
         <w:spacing w:before="100" w:beforeAutospacing="1" w:after="100" w:afterAutospacing="1"/>
-      </w:pPr>
-      <w:r>
+        <w:rPr>
+          <w:rFonts w:ascii="Aptos" w:hAnsi="Aptos"/>
+        </w:rPr>
+      </w:pPr>
+      <w:r>
+        <w:rPr>
+          <w:rFonts w:ascii="Aptos" w:hAnsi="Aptos"/>
+        </w:rPr>
         <w:t>Generate value-add estimates</w:t>
       </w:r>
     </w:p>
@@ -1879,15 +2791,21 @@
           <w:ilvl w:val="0"/>
           <w:numId w:val="15"/>
         </w:numPr>
+        <w:rPr>
+          <w:rFonts w:ascii="Aptos" w:hAnsi="Aptos"/>
+        </w:rPr>
       </w:pPr>
       <w:r>
         <w:rPr>
           <w:rStyle w:val="Strong"/>
-          <w:rFonts w:eastAsiaTheme="majorEastAsia"/>
+          <w:rFonts w:ascii="Aptos" w:eastAsiaTheme="majorEastAsia" w:hAnsi="Aptos"/>
         </w:rPr>
         <w:t>Stay Strategy Recommendation</w:t>
       </w:r>
       <w:r>
+        <w:rPr>
+          <w:rFonts w:ascii="Aptos" w:hAnsi="Aptos"/>
+        </w:rPr>
         <w:t>:</w:t>
       </w:r>
     </w:p>
@@ -1898,8 +2816,14 @@
           <w:numId w:val="15"/>
         </w:numPr>
         <w:spacing w:before="100" w:beforeAutospacing="1" w:after="100" w:afterAutospacing="1"/>
-      </w:pPr>
-      <w:r>
+        <w:rPr>
+          <w:rFonts w:ascii="Aptos" w:hAnsi="Aptos"/>
+        </w:rPr>
+      </w:pPr>
+      <w:r>
+        <w:rPr>
+          <w:rFonts w:ascii="Aptos" w:hAnsi="Aptos"/>
+        </w:rPr>
         <w:t>Compare performance metrics by neighborhood</w:t>
       </w:r>
     </w:p>
@@ -1910,8 +2834,14 @@
           <w:numId w:val="15"/>
         </w:numPr>
         <w:spacing w:before="100" w:beforeAutospacing="1" w:after="100" w:afterAutospacing="1"/>
-      </w:pPr>
-      <w:r>
+        <w:rPr>
+          <w:rFonts w:ascii="Aptos" w:hAnsi="Aptos"/>
+        </w:rPr>
+      </w:pPr>
+      <w:r>
+        <w:rPr>
+          <w:rFonts w:ascii="Aptos" w:hAnsi="Aptos"/>
+        </w:rPr>
         <w:t>Develop decision logic based on property type</w:t>
       </w:r>
     </w:p>
@@ -1922,21 +2852,36 @@
           <w:numId w:val="15"/>
         </w:numPr>
         <w:spacing w:before="100" w:beforeAutospacing="1" w:after="100" w:afterAutospacing="1"/>
-      </w:pPr>
-      <w:r>
+        <w:rPr>
+          <w:rFonts w:ascii="Aptos" w:hAnsi="Aptos"/>
+        </w:rPr>
+      </w:pPr>
+      <w:r>
+        <w:rPr>
+          <w:rFonts w:ascii="Aptos" w:hAnsi="Aptos"/>
+        </w:rPr>
         <w:t>Create recommendation lookup function</w:t>
       </w:r>
     </w:p>
     <w:p>
       <w:pPr>
         <w:spacing w:before="100" w:beforeAutospacing="1" w:after="100" w:afterAutospacing="1"/>
+        <w:rPr>
+          <w:rFonts w:ascii="Aptos" w:hAnsi="Aptos"/>
+        </w:rPr>
       </w:pPr>
     </w:p>
     <w:p>
       <w:pPr>
         <w:pStyle w:val="Heading3"/>
-      </w:pPr>
-      <w:r>
+        <w:rPr>
+          <w:rFonts w:ascii="Aptos" w:hAnsi="Aptos"/>
+        </w:rPr>
+      </w:pPr>
+      <w:r>
+        <w:rPr>
+          <w:rFonts w:ascii="Aptos" w:hAnsi="Aptos"/>
+        </w:rPr>
         <w:t>Streamlined Output</w:t>
       </w:r>
     </w:p>
@@ -1947,15 +2892,21 @@
           <w:ilvl w:val="0"/>
           <w:numId w:val="16"/>
         </w:numPr>
+        <w:rPr>
+          <w:rFonts w:ascii="Aptos" w:hAnsi="Aptos"/>
+        </w:rPr>
       </w:pPr>
       <w:r>
         <w:rPr>
           <w:rStyle w:val="Strong"/>
-          <w:rFonts w:eastAsiaTheme="majorEastAsia"/>
+          <w:rFonts w:ascii="Aptos" w:eastAsiaTheme="majorEastAsia" w:hAnsi="Aptos"/>
         </w:rPr>
         <w:t>Pricing Recommendation</w:t>
       </w:r>
       <w:r>
+        <w:rPr>
+          <w:rFonts w:ascii="Aptos" w:hAnsi="Aptos"/>
+        </w:rPr>
         <w:t>:</w:t>
       </w:r>
     </w:p>
@@ -1966,8 +2917,14 @@
           <w:numId w:val="16"/>
         </w:numPr>
         <w:spacing w:before="100" w:beforeAutospacing="1" w:after="100" w:afterAutospacing="1"/>
-      </w:pPr>
-      <w:r>
+        <w:rPr>
+          <w:rFonts w:ascii="Aptos" w:hAnsi="Aptos"/>
+        </w:rPr>
+      </w:pPr>
+      <w:r>
+        <w:rPr>
+          <w:rFonts w:ascii="Aptos" w:hAnsi="Aptos"/>
+        </w:rPr>
         <w:t>Suggested price range based on property features</w:t>
       </w:r>
     </w:p>
@@ -1978,8 +2935,14 @@
           <w:numId w:val="16"/>
         </w:numPr>
         <w:spacing w:before="100" w:beforeAutospacing="1" w:after="100" w:afterAutospacing="1"/>
-      </w:pPr>
-      <w:r>
+        <w:rPr>
+          <w:rFonts w:ascii="Aptos" w:hAnsi="Aptos"/>
+        </w:rPr>
+      </w:pPr>
+      <w:r>
+        <w:rPr>
+          <w:rFonts w:ascii="Aptos" w:hAnsi="Aptos"/>
+        </w:rPr>
         <w:t>Property type categorization</w:t>
       </w:r>
     </w:p>
@@ -1990,15 +2953,21 @@
           <w:ilvl w:val="0"/>
           <w:numId w:val="16"/>
         </w:numPr>
+        <w:rPr>
+          <w:rFonts w:ascii="Aptos" w:hAnsi="Aptos"/>
+        </w:rPr>
       </w:pPr>
       <w:r>
         <w:rPr>
           <w:rStyle w:val="Strong"/>
-          <w:rFonts w:eastAsiaTheme="majorEastAsia"/>
+          <w:rFonts w:ascii="Aptos" w:eastAsiaTheme="majorEastAsia" w:hAnsi="Aptos"/>
         </w:rPr>
         <w:t>Amenity Suggestions</w:t>
       </w:r>
       <w:r>
+        <w:rPr>
+          <w:rFonts w:ascii="Aptos" w:hAnsi="Aptos"/>
+        </w:rPr>
         <w:t>:</w:t>
       </w:r>
     </w:p>
@@ -2009,8 +2978,14 @@
           <w:numId w:val="16"/>
         </w:numPr>
         <w:spacing w:before="100" w:beforeAutospacing="1" w:after="100" w:afterAutospacing="1"/>
-      </w:pPr>
-      <w:r>
+        <w:rPr>
+          <w:rFonts w:ascii="Aptos" w:hAnsi="Aptos"/>
+        </w:rPr>
+      </w:pPr>
+      <w:r>
+        <w:rPr>
+          <w:rFonts w:ascii="Aptos" w:hAnsi="Aptos"/>
+        </w:rPr>
         <w:t>Top 3 high-value amenities to add</w:t>
       </w:r>
     </w:p>
@@ -2021,8 +2996,14 @@
           <w:numId w:val="16"/>
         </w:numPr>
         <w:spacing w:before="100" w:beforeAutospacing="1" w:after="100" w:afterAutospacing="1"/>
-      </w:pPr>
-      <w:r>
+        <w:rPr>
+          <w:rFonts w:ascii="Aptos" w:hAnsi="Aptos"/>
+        </w:rPr>
+      </w:pPr>
+      <w:r>
+        <w:rPr>
+          <w:rFonts w:ascii="Aptos" w:hAnsi="Aptos"/>
+        </w:rPr>
         <w:t>Estimated price impact for each</w:t>
       </w:r>
     </w:p>
@@ -2033,15 +3014,21 @@
           <w:ilvl w:val="0"/>
           <w:numId w:val="16"/>
         </w:numPr>
+        <w:rPr>
+          <w:rFonts w:ascii="Aptos" w:hAnsi="Aptos"/>
+        </w:rPr>
       </w:pPr>
       <w:r>
         <w:rPr>
           <w:rStyle w:val="Strong"/>
-          <w:rFonts w:eastAsiaTheme="majorEastAsia"/>
+          <w:rFonts w:ascii="Aptos" w:eastAsiaTheme="majorEastAsia" w:hAnsi="Aptos"/>
         </w:rPr>
         <w:t>Stay Strategy Guidance</w:t>
       </w:r>
       <w:r>
+        <w:rPr>
+          <w:rFonts w:ascii="Aptos" w:hAnsi="Aptos"/>
+        </w:rPr>
         <w:t>:</w:t>
       </w:r>
     </w:p>
@@ -2052,16 +3039,28 @@
           <w:numId w:val="16"/>
         </w:numPr>
         <w:spacing w:before="100" w:beforeAutospacing="1" w:after="100" w:afterAutospacing="1"/>
-      </w:pPr>
-      <w:r>
+        <w:rPr>
+          <w:rFonts w:ascii="Aptos" w:hAnsi="Aptos"/>
+        </w:rPr>
+      </w:pPr>
+      <w:r>
+        <w:rPr>
+          <w:rFonts w:ascii="Aptos" w:hAnsi="Aptos"/>
+        </w:rPr>
         <w:t xml:space="preserve">Recommended </w:t>
       </w:r>
       <w:proofErr w:type="gramStart"/>
       <w:r>
+        <w:rPr>
+          <w:rFonts w:ascii="Aptos" w:hAnsi="Aptos"/>
+        </w:rPr>
         <w:t>minimum</w:t>
       </w:r>
       <w:proofErr w:type="gramEnd"/>
       <w:r>
+        <w:rPr>
+          <w:rFonts w:ascii="Aptos" w:hAnsi="Aptos"/>
+        </w:rPr>
         <w:t xml:space="preserve"> stay approach</w:t>
       </w:r>
     </w:p>
@@ -2072,16 +3071,28 @@
           <w:numId w:val="16"/>
         </w:numPr>
         <w:spacing w:before="100" w:beforeAutospacing="1" w:after="100" w:afterAutospacing="1"/>
-      </w:pPr>
-      <w:r>
+        <w:rPr>
+          <w:rFonts w:ascii="Aptos" w:hAnsi="Aptos"/>
+        </w:rPr>
+      </w:pPr>
+      <w:r>
+        <w:rPr>
+          <w:rFonts w:ascii="Aptos" w:hAnsi="Aptos"/>
+        </w:rPr>
         <w:t>Supporting neighborhood data</w:t>
       </w:r>
     </w:p>
     <w:p>
       <w:pPr>
         <w:pStyle w:val="Heading2"/>
-      </w:pPr>
-      <w:r>
+        <w:rPr>
+          <w:rFonts w:ascii="Aptos" w:hAnsi="Aptos"/>
+        </w:rPr>
+      </w:pPr>
+      <w:r>
+        <w:rPr>
+          <w:rFonts w:ascii="Aptos" w:hAnsi="Aptos"/>
+        </w:rPr>
         <w:lastRenderedPageBreak/>
         <w:t>Repository Structure</w:t>
       </w:r>
@@ -2091,12 +3102,14 @@
         <w:pStyle w:val="HTMLPreformatted"/>
         <w:rPr>
           <w:rStyle w:val="HTMLCode"/>
+          <w:rFonts w:ascii="Aptos" w:hAnsi="Aptos"/>
         </w:rPr>
       </w:pPr>
       <w:proofErr w:type="spellStart"/>
       <w:r>
         <w:rPr>
           <w:rStyle w:val="HTMLCode"/>
+          <w:rFonts w:ascii="Aptos" w:hAnsi="Aptos"/>
         </w:rPr>
         <w:t>toronto_airbnb_pricing_assistant</w:t>
       </w:r>
@@ -2104,6 +3117,7 @@
       <w:r>
         <w:rPr>
           <w:rStyle w:val="HTMLCode"/>
+          <w:rFonts w:ascii="Aptos" w:hAnsi="Aptos"/>
         </w:rPr>
         <w:t>/</w:t>
       </w:r>
@@ -2113,13 +3127,22 @@
         <w:pStyle w:val="HTMLPreformatted"/>
         <w:rPr>
           <w:rStyle w:val="HTMLCode"/>
-        </w:rPr>
-      </w:pPr>
-      <w:r>
-        <w:rPr>
-          <w:rStyle w:val="HTMLCode"/>
-        </w:rPr>
-        <w:t>├── data/</w:t>
+          <w:rFonts w:ascii="Aptos" w:hAnsi="Aptos"/>
+        </w:rPr>
+      </w:pPr>
+      <w:r>
+        <w:rPr>
+          <w:rStyle w:val="HTMLCode"/>
+          <w:rFonts w:ascii="MS Gothic" w:eastAsia="MS Gothic" w:hAnsi="MS Gothic" w:cs="MS Gothic" w:hint="eastAsia"/>
+        </w:rPr>
+        <w:t>├</w:t>
+      </w:r>
+      <w:r>
+        <w:rPr>
+          <w:rStyle w:val="HTMLCode"/>
+          <w:rFonts w:ascii="Aptos" w:hAnsi="Aptos"/>
+        </w:rPr>
+        <w:t>── data/</w:t>
       </w:r>
     </w:p>
     <w:p>
@@ -2127,13 +3150,29 @@
         <w:pStyle w:val="HTMLPreformatted"/>
         <w:rPr>
           <w:rStyle w:val="HTMLCode"/>
-        </w:rPr>
-      </w:pPr>
-      <w:r>
-        <w:rPr>
-          <w:rStyle w:val="HTMLCode"/>
-        </w:rPr>
-        <w:t>│   ├── raw/                # Original datasets</w:t>
+          <w:rFonts w:ascii="Aptos" w:hAnsi="Aptos"/>
+        </w:rPr>
+      </w:pPr>
+      <w:r>
+        <w:rPr>
+          <w:rStyle w:val="HTMLCode"/>
+          <w:rFonts w:ascii="Aptos" w:hAnsi="Aptos"/>
+        </w:rPr>
+        <w:t xml:space="preserve">│   </w:t>
+      </w:r>
+      <w:r>
+        <w:rPr>
+          <w:rStyle w:val="HTMLCode"/>
+          <w:rFonts w:ascii="MS Gothic" w:eastAsia="MS Gothic" w:hAnsi="MS Gothic" w:cs="MS Gothic" w:hint="eastAsia"/>
+        </w:rPr>
+        <w:t>├</w:t>
+      </w:r>
+      <w:r>
+        <w:rPr>
+          <w:rStyle w:val="HTMLCode"/>
+          <w:rFonts w:ascii="Aptos" w:hAnsi="Aptos"/>
+        </w:rPr>
+        <w:t>── raw/                # Original datasets</w:t>
       </w:r>
     </w:p>
     <w:p>
@@ -2141,11 +3180,13 @@
         <w:pStyle w:val="HTMLPreformatted"/>
         <w:rPr>
           <w:rStyle w:val="HTMLCode"/>
-        </w:rPr>
-      </w:pPr>
-      <w:r>
-        <w:rPr>
-          <w:rStyle w:val="HTMLCode"/>
+          <w:rFonts w:ascii="Aptos" w:hAnsi="Aptos"/>
+        </w:rPr>
+      </w:pPr>
+      <w:r>
+        <w:rPr>
+          <w:rStyle w:val="HTMLCode"/>
+          <w:rFonts w:ascii="Aptos" w:hAnsi="Aptos"/>
         </w:rPr>
         <w:t>│   └── processed/          # Cleaned datasets</w:t>
       </w:r>
@@ -2155,11 +3196,13 @@
         <w:pStyle w:val="HTMLPreformatted"/>
         <w:rPr>
           <w:rStyle w:val="HTMLCode"/>
-        </w:rPr>
-      </w:pPr>
-      <w:r>
-        <w:rPr>
-          <w:rStyle w:val="HTMLCode"/>
+          <w:rFonts w:ascii="Aptos" w:hAnsi="Aptos"/>
+        </w:rPr>
+      </w:pPr>
+      <w:r>
+        <w:rPr>
+          <w:rStyle w:val="HTMLCode"/>
+          <w:rFonts w:ascii="Aptos" w:hAnsi="Aptos"/>
         </w:rPr>
         <w:t>│</w:t>
       </w:r>
@@ -2169,13 +3212,22 @@
         <w:pStyle w:val="HTMLPreformatted"/>
         <w:rPr>
           <w:rStyle w:val="HTMLCode"/>
-        </w:rPr>
-      </w:pPr>
-      <w:r>
-        <w:rPr>
-          <w:rStyle w:val="HTMLCode"/>
-        </w:rPr>
-        <w:t>├── notebooks/</w:t>
+          <w:rFonts w:ascii="Aptos" w:hAnsi="Aptos"/>
+        </w:rPr>
+      </w:pPr>
+      <w:r>
+        <w:rPr>
+          <w:rStyle w:val="HTMLCode"/>
+          <w:rFonts w:ascii="MS Gothic" w:eastAsia="MS Gothic" w:hAnsi="MS Gothic" w:cs="MS Gothic" w:hint="eastAsia"/>
+        </w:rPr>
+        <w:t>├</w:t>
+      </w:r>
+      <w:r>
+        <w:rPr>
+          <w:rStyle w:val="HTMLCode"/>
+          <w:rFonts w:ascii="Aptos" w:hAnsi="Aptos"/>
+        </w:rPr>
+        <w:t>── notebooks/</w:t>
       </w:r>
     </w:p>
     <w:p>
@@ -2183,18 +3235,35 @@
         <w:pStyle w:val="HTMLPreformatted"/>
         <w:rPr>
           <w:rStyle w:val="HTMLCode"/>
-        </w:rPr>
-      </w:pPr>
-      <w:r>
-        <w:rPr>
-          <w:rStyle w:val="HTMLCode"/>
-        </w:rPr>
-        <w:t>│   ├── 1_data_</w:t>
+          <w:rFonts w:ascii="Aptos" w:hAnsi="Aptos"/>
+        </w:rPr>
+      </w:pPr>
+      <w:r>
+        <w:rPr>
+          <w:rStyle w:val="HTMLCode"/>
+          <w:rFonts w:ascii="Aptos" w:hAnsi="Aptos"/>
+        </w:rPr>
+        <w:t xml:space="preserve">│   </w:t>
+      </w:r>
+      <w:r>
+        <w:rPr>
+          <w:rStyle w:val="HTMLCode"/>
+          <w:rFonts w:ascii="MS Gothic" w:eastAsia="MS Gothic" w:hAnsi="MS Gothic" w:cs="MS Gothic" w:hint="eastAsia"/>
+        </w:rPr>
+        <w:t>├</w:t>
+      </w:r>
+      <w:r>
+        <w:rPr>
+          <w:rStyle w:val="HTMLCode"/>
+          <w:rFonts w:ascii="Aptos" w:hAnsi="Aptos"/>
+        </w:rPr>
+        <w:t>── 1_data_</w:t>
       </w:r>
       <w:proofErr w:type="gramStart"/>
       <w:r>
         <w:rPr>
           <w:rStyle w:val="HTMLCode"/>
+          <w:rFonts w:ascii="Aptos" w:hAnsi="Aptos"/>
         </w:rPr>
         <w:t>prep.ipynb</w:t>
       </w:r>
@@ -2202,6 +3271,7 @@
       <w:r>
         <w:rPr>
           <w:rStyle w:val="HTMLCode"/>
+          <w:rFonts w:ascii="Aptos" w:hAnsi="Aptos"/>
         </w:rPr>
         <w:t xml:space="preserve">   # Data cleaning and feature engineering</w:t>
       </w:r>
@@ -2211,18 +3281,35 @@
         <w:pStyle w:val="HTMLPreformatted"/>
         <w:rPr>
           <w:rStyle w:val="HTMLCode"/>
-        </w:rPr>
-      </w:pPr>
-      <w:r>
-        <w:rPr>
-          <w:rStyle w:val="HTMLCode"/>
-        </w:rPr>
-        <w:t>│   ├── 2_</w:t>
+          <w:rFonts w:ascii="Aptos" w:hAnsi="Aptos"/>
+        </w:rPr>
+      </w:pPr>
+      <w:r>
+        <w:rPr>
+          <w:rStyle w:val="HTMLCode"/>
+          <w:rFonts w:ascii="Aptos" w:hAnsi="Aptos"/>
+        </w:rPr>
+        <w:t xml:space="preserve">│   </w:t>
+      </w:r>
+      <w:r>
+        <w:rPr>
+          <w:rStyle w:val="HTMLCode"/>
+          <w:rFonts w:ascii="MS Gothic" w:eastAsia="MS Gothic" w:hAnsi="MS Gothic" w:cs="MS Gothic" w:hint="eastAsia"/>
+        </w:rPr>
+        <w:t>├</w:t>
+      </w:r>
+      <w:r>
+        <w:rPr>
+          <w:rStyle w:val="HTMLCode"/>
+          <w:rFonts w:ascii="Aptos" w:hAnsi="Aptos"/>
+        </w:rPr>
+        <w:t>── 2_</w:t>
       </w:r>
       <w:proofErr w:type="gramStart"/>
       <w:r>
         <w:rPr>
           <w:rStyle w:val="HTMLCode"/>
+          <w:rFonts w:ascii="Aptos" w:hAnsi="Aptos"/>
         </w:rPr>
         <w:t>modeling.ipynb</w:t>
       </w:r>
@@ -2230,6 +3317,7 @@
       <w:r>
         <w:rPr>
           <w:rStyle w:val="HTMLCode"/>
+          <w:rFonts w:ascii="Aptos" w:hAnsi="Aptos"/>
         </w:rPr>
         <w:t xml:space="preserve">    # Price prediction and feature importance</w:t>
       </w:r>
@@ -2239,18 +3327,35 @@
         <w:pStyle w:val="HTMLPreformatted"/>
         <w:rPr>
           <w:rStyle w:val="HTMLCode"/>
-        </w:rPr>
-      </w:pPr>
-      <w:r>
-        <w:rPr>
-          <w:rStyle w:val="HTMLCode"/>
-        </w:rPr>
-        <w:t>│   ├── 3_</w:t>
+          <w:rFonts w:ascii="Aptos" w:hAnsi="Aptos"/>
+        </w:rPr>
+      </w:pPr>
+      <w:r>
+        <w:rPr>
+          <w:rStyle w:val="HTMLCode"/>
+          <w:rFonts w:ascii="Aptos" w:hAnsi="Aptos"/>
+        </w:rPr>
+        <w:t xml:space="preserve">│   </w:t>
+      </w:r>
+      <w:r>
+        <w:rPr>
+          <w:rStyle w:val="HTMLCode"/>
+          <w:rFonts w:ascii="MS Gothic" w:eastAsia="MS Gothic" w:hAnsi="MS Gothic" w:cs="MS Gothic" w:hint="eastAsia"/>
+        </w:rPr>
+        <w:t>├</w:t>
+      </w:r>
+      <w:r>
+        <w:rPr>
+          <w:rStyle w:val="HTMLCode"/>
+          <w:rFonts w:ascii="Aptos" w:hAnsi="Aptos"/>
+        </w:rPr>
+        <w:t>── 3_</w:t>
       </w:r>
       <w:proofErr w:type="gramStart"/>
       <w:r>
         <w:rPr>
           <w:rStyle w:val="HTMLCode"/>
+          <w:rFonts w:ascii="Aptos" w:hAnsi="Aptos"/>
         </w:rPr>
         <w:t>analysis.ipynb</w:t>
       </w:r>
@@ -2258,6 +3363,7 @@
       <w:r>
         <w:rPr>
           <w:rStyle w:val="HTMLCode"/>
+          <w:rFonts w:ascii="Aptos" w:hAnsi="Aptos"/>
         </w:rPr>
         <w:t xml:space="preserve">    # Stay length analysis and recommendations</w:t>
       </w:r>
@@ -2267,11 +3373,13 @@
         <w:pStyle w:val="HTMLPreformatted"/>
         <w:rPr>
           <w:rStyle w:val="HTMLCode"/>
-        </w:rPr>
-      </w:pPr>
-      <w:r>
-        <w:rPr>
-          <w:rStyle w:val="HTMLCode"/>
+          <w:rFonts w:ascii="Aptos" w:hAnsi="Aptos"/>
+        </w:rPr>
+      </w:pPr>
+      <w:r>
+        <w:rPr>
+          <w:rStyle w:val="HTMLCode"/>
+          <w:rFonts w:ascii="Aptos" w:hAnsi="Aptos"/>
         </w:rPr>
         <w:t>│   └── 4_</w:t>
       </w:r>
@@ -2279,6 +3387,7 @@
       <w:r>
         <w:rPr>
           <w:rStyle w:val="HTMLCode"/>
+          <w:rFonts w:ascii="Aptos" w:hAnsi="Aptos"/>
         </w:rPr>
         <w:t>demo.ipynb</w:t>
       </w:r>
@@ -2286,6 +3395,7 @@
       <w:r>
         <w:rPr>
           <w:rStyle w:val="HTMLCode"/>
+          <w:rFonts w:ascii="Aptos" w:hAnsi="Aptos"/>
         </w:rPr>
         <w:t xml:space="preserve">        # User input and recommendation examples</w:t>
       </w:r>
@@ -2295,11 +3405,13 @@
         <w:pStyle w:val="HTMLPreformatted"/>
         <w:rPr>
           <w:rStyle w:val="HTMLCode"/>
-        </w:rPr>
-      </w:pPr>
-      <w:r>
-        <w:rPr>
-          <w:rStyle w:val="HTMLCode"/>
+          <w:rFonts w:ascii="Aptos" w:hAnsi="Aptos"/>
+        </w:rPr>
+      </w:pPr>
+      <w:r>
+        <w:rPr>
+          <w:rStyle w:val="HTMLCode"/>
+          <w:rFonts w:ascii="Aptos" w:hAnsi="Aptos"/>
         </w:rPr>
         <w:t>│</w:t>
       </w:r>
@@ -2309,18 +3421,28 @@
         <w:pStyle w:val="HTMLPreformatted"/>
         <w:rPr>
           <w:rStyle w:val="HTMLCode"/>
-        </w:rPr>
-      </w:pPr>
-      <w:r>
-        <w:rPr>
-          <w:rStyle w:val="HTMLCode"/>
-        </w:rPr>
-        <w:t xml:space="preserve">├── </w:t>
+          <w:rFonts w:ascii="Aptos" w:hAnsi="Aptos"/>
+        </w:rPr>
+      </w:pPr>
+      <w:r>
+        <w:rPr>
+          <w:rStyle w:val="HTMLCode"/>
+          <w:rFonts w:ascii="MS Gothic" w:eastAsia="MS Gothic" w:hAnsi="MS Gothic" w:cs="MS Gothic" w:hint="eastAsia"/>
+        </w:rPr>
+        <w:t>├</w:t>
+      </w:r>
+      <w:r>
+        <w:rPr>
+          <w:rStyle w:val="HTMLCode"/>
+          <w:rFonts w:ascii="Aptos" w:hAnsi="Aptos"/>
+        </w:rPr>
+        <w:t xml:space="preserve">── </w:t>
       </w:r>
       <w:proofErr w:type="spellStart"/>
       <w:r>
         <w:rPr>
           <w:rStyle w:val="HTMLCode"/>
+          <w:rFonts w:ascii="Aptos" w:hAnsi="Aptos"/>
         </w:rPr>
         <w:t>src</w:t>
       </w:r>
@@ -2328,6 +3450,7 @@
       <w:r>
         <w:rPr>
           <w:rStyle w:val="HTMLCode"/>
+          <w:rFonts w:ascii="Aptos" w:hAnsi="Aptos"/>
         </w:rPr>
         <w:t>/</w:t>
       </w:r>
@@ -2337,13 +3460,29 @@
         <w:pStyle w:val="HTMLPreformatted"/>
         <w:rPr>
           <w:rStyle w:val="HTMLCode"/>
-        </w:rPr>
-      </w:pPr>
-      <w:r>
-        <w:rPr>
-          <w:rStyle w:val="HTMLCode"/>
-        </w:rPr>
-        <w:t>│   ├── data_prep.py        # Basic data processing functions</w:t>
+          <w:rFonts w:ascii="Aptos" w:hAnsi="Aptos"/>
+        </w:rPr>
+      </w:pPr>
+      <w:r>
+        <w:rPr>
+          <w:rStyle w:val="HTMLCode"/>
+          <w:rFonts w:ascii="Aptos" w:hAnsi="Aptos"/>
+        </w:rPr>
+        <w:t xml:space="preserve">│   </w:t>
+      </w:r>
+      <w:r>
+        <w:rPr>
+          <w:rStyle w:val="HTMLCode"/>
+          <w:rFonts w:ascii="MS Gothic" w:eastAsia="MS Gothic" w:hAnsi="MS Gothic" w:cs="MS Gothic" w:hint="eastAsia"/>
+        </w:rPr>
+        <w:t>├</w:t>
+      </w:r>
+      <w:r>
+        <w:rPr>
+          <w:rStyle w:val="HTMLCode"/>
+          <w:rFonts w:ascii="Aptos" w:hAnsi="Aptos"/>
+        </w:rPr>
+        <w:t>── data_prep.py        # Basic data processing functions</w:t>
       </w:r>
     </w:p>
     <w:p>
@@ -2351,11 +3490,13 @@
         <w:pStyle w:val="HTMLPreformatted"/>
         <w:rPr>
           <w:rStyle w:val="HTMLCode"/>
-        </w:rPr>
-      </w:pPr>
-      <w:r>
-        <w:rPr>
-          <w:rStyle w:val="HTMLCode"/>
+          <w:rFonts w:ascii="Aptos" w:hAnsi="Aptos"/>
+        </w:rPr>
+      </w:pPr>
+      <w:r>
+        <w:rPr>
+          <w:rStyle w:val="HTMLCode"/>
+          <w:rFonts w:ascii="Aptos" w:hAnsi="Aptos"/>
         </w:rPr>
         <w:t>│   └── modeling.py         # Model and prediction functions</w:t>
       </w:r>
@@ -2365,11 +3506,13 @@
         <w:pStyle w:val="HTMLPreformatted"/>
         <w:rPr>
           <w:rStyle w:val="HTMLCode"/>
-        </w:rPr>
-      </w:pPr>
-      <w:r>
-        <w:rPr>
-          <w:rStyle w:val="HTMLCode"/>
+          <w:rFonts w:ascii="Aptos" w:hAnsi="Aptos"/>
+        </w:rPr>
+      </w:pPr>
+      <w:r>
+        <w:rPr>
+          <w:rStyle w:val="HTMLCode"/>
+          <w:rFonts w:ascii="Aptos" w:hAnsi="Aptos"/>
         </w:rPr>
         <w:t>│</w:t>
       </w:r>
@@ -2379,13 +3522,22 @@
         <w:pStyle w:val="HTMLPreformatted"/>
         <w:rPr>
           <w:rStyle w:val="HTMLCode"/>
-        </w:rPr>
-      </w:pPr>
-      <w:r>
-        <w:rPr>
-          <w:rStyle w:val="HTMLCode"/>
-        </w:rPr>
-        <w:t>├── results/                # Outputs and visualizations</w:t>
+          <w:rFonts w:ascii="Aptos" w:hAnsi="Aptos"/>
+        </w:rPr>
+      </w:pPr>
+      <w:r>
+        <w:rPr>
+          <w:rStyle w:val="HTMLCode"/>
+          <w:rFonts w:ascii="MS Gothic" w:eastAsia="MS Gothic" w:hAnsi="MS Gothic" w:cs="MS Gothic" w:hint="eastAsia"/>
+        </w:rPr>
+        <w:t>├</w:t>
+      </w:r>
+      <w:r>
+        <w:rPr>
+          <w:rStyle w:val="HTMLCode"/>
+          <w:rFonts w:ascii="Aptos" w:hAnsi="Aptos"/>
+        </w:rPr>
+        <w:t>── results/                # Outputs and visualizations</w:t>
       </w:r>
     </w:p>
     <w:p>
@@ -2393,11 +3545,13 @@
         <w:pStyle w:val="HTMLPreformatted"/>
         <w:rPr>
           <w:rStyle w:val="HTMLCode"/>
-        </w:rPr>
-      </w:pPr>
-      <w:r>
-        <w:rPr>
-          <w:rStyle w:val="HTMLCode"/>
+          <w:rFonts w:ascii="Aptos" w:hAnsi="Aptos"/>
+        </w:rPr>
+      </w:pPr>
+      <w:r>
+        <w:rPr>
+          <w:rStyle w:val="HTMLCode"/>
+          <w:rFonts w:ascii="Aptos" w:hAnsi="Aptos"/>
         </w:rPr>
         <w:t>│</w:t>
       </w:r>
@@ -2407,18 +3561,28 @@
         <w:pStyle w:val="HTMLPreformatted"/>
         <w:rPr>
           <w:rStyle w:val="HTMLCode"/>
-        </w:rPr>
-      </w:pPr>
-      <w:r>
-        <w:rPr>
-          <w:rStyle w:val="HTMLCode"/>
-        </w:rPr>
-        <w:t xml:space="preserve">├── </w:t>
+          <w:rFonts w:ascii="Aptos" w:hAnsi="Aptos"/>
+        </w:rPr>
+      </w:pPr>
+      <w:r>
+        <w:rPr>
+          <w:rStyle w:val="HTMLCode"/>
+          <w:rFonts w:ascii="MS Gothic" w:eastAsia="MS Gothic" w:hAnsi="MS Gothic" w:cs="MS Gothic" w:hint="eastAsia"/>
+        </w:rPr>
+        <w:t>├</w:t>
+      </w:r>
+      <w:r>
+        <w:rPr>
+          <w:rStyle w:val="HTMLCode"/>
+          <w:rFonts w:ascii="Aptos" w:hAnsi="Aptos"/>
+        </w:rPr>
+        <w:t xml:space="preserve">── </w:t>
       </w:r>
       <w:proofErr w:type="spellStart"/>
       <w:r>
         <w:rPr>
           <w:rStyle w:val="HTMLCode"/>
+          <w:rFonts w:ascii="Aptos" w:hAnsi="Aptos"/>
         </w:rPr>
         <w:t>individual_work</w:t>
       </w:r>
@@ -2426,6 +3590,7 @@
       <w:r>
         <w:rPr>
           <w:rStyle w:val="HTMLCode"/>
+          <w:rFonts w:ascii="Aptos" w:hAnsi="Aptos"/>
         </w:rPr>
         <w:t>/        # Team member contributions</w:t>
       </w:r>
@@ -2435,18 +3600,35 @@
         <w:pStyle w:val="HTMLPreformatted"/>
         <w:rPr>
           <w:rStyle w:val="HTMLCode"/>
-        </w:rPr>
-      </w:pPr>
-      <w:r>
-        <w:rPr>
-          <w:rStyle w:val="HTMLCode"/>
-        </w:rPr>
-        <w:t xml:space="preserve">│   ├── </w:t>
+          <w:rFonts w:ascii="Aptos" w:hAnsi="Aptos"/>
+        </w:rPr>
+      </w:pPr>
+      <w:r>
+        <w:rPr>
+          <w:rStyle w:val="HTMLCode"/>
+          <w:rFonts w:ascii="Aptos" w:hAnsi="Aptos"/>
+        </w:rPr>
+        <w:t xml:space="preserve">│   </w:t>
+      </w:r>
+      <w:r>
+        <w:rPr>
+          <w:rStyle w:val="HTMLCode"/>
+          <w:rFonts w:ascii="MS Gothic" w:eastAsia="MS Gothic" w:hAnsi="MS Gothic" w:cs="MS Gothic" w:hint="eastAsia"/>
+        </w:rPr>
+        <w:t>├</w:t>
+      </w:r>
+      <w:r>
+        <w:rPr>
+          <w:rStyle w:val="HTMLCode"/>
+          <w:rFonts w:ascii="Aptos" w:hAnsi="Aptos"/>
+        </w:rPr>
+        <w:t xml:space="preserve">── </w:t>
       </w:r>
       <w:proofErr w:type="spellStart"/>
       <w:r>
         <w:rPr>
           <w:rStyle w:val="HTMLCode"/>
+          <w:rFonts w:ascii="Aptos" w:hAnsi="Aptos"/>
         </w:rPr>
         <w:t>sean</w:t>
       </w:r>
@@ -2454,6 +3636,7 @@
       <w:r>
         <w:rPr>
           <w:rStyle w:val="HTMLCode"/>
+          <w:rFonts w:ascii="Aptos" w:hAnsi="Aptos"/>
         </w:rPr>
         <w:t>/</w:t>
       </w:r>
@@ -2463,18 +3646,35 @@
         <w:pStyle w:val="HTMLPreformatted"/>
         <w:rPr>
           <w:rStyle w:val="HTMLCode"/>
-        </w:rPr>
-      </w:pPr>
-      <w:r>
-        <w:rPr>
-          <w:rStyle w:val="HTMLCode"/>
-        </w:rPr>
-        <w:t xml:space="preserve">│   ├── </w:t>
+          <w:rFonts w:ascii="Aptos" w:hAnsi="Aptos"/>
+        </w:rPr>
+      </w:pPr>
+      <w:r>
+        <w:rPr>
+          <w:rStyle w:val="HTMLCode"/>
+          <w:rFonts w:ascii="Aptos" w:hAnsi="Aptos"/>
+        </w:rPr>
+        <w:t xml:space="preserve">│   </w:t>
+      </w:r>
+      <w:r>
+        <w:rPr>
+          <w:rStyle w:val="HTMLCode"/>
+          <w:rFonts w:ascii="MS Gothic" w:eastAsia="MS Gothic" w:hAnsi="MS Gothic" w:cs="MS Gothic" w:hint="eastAsia"/>
+        </w:rPr>
+        <w:t>├</w:t>
+      </w:r>
+      <w:r>
+        <w:rPr>
+          <w:rStyle w:val="HTMLCode"/>
+          <w:rFonts w:ascii="Aptos" w:hAnsi="Aptos"/>
+        </w:rPr>
+        <w:t xml:space="preserve">── </w:t>
       </w:r>
       <w:proofErr w:type="spellStart"/>
       <w:r>
         <w:rPr>
           <w:rStyle w:val="HTMLCode"/>
+          <w:rFonts w:ascii="Aptos" w:hAnsi="Aptos"/>
         </w:rPr>
         <w:t>bryan</w:t>
       </w:r>
@@ -2482,6 +3682,7 @@
       <w:r>
         <w:rPr>
           <w:rStyle w:val="HTMLCode"/>
+          <w:rFonts w:ascii="Aptos" w:hAnsi="Aptos"/>
         </w:rPr>
         <w:t>/</w:t>
       </w:r>
@@ -2491,11 +3692,13 @@
         <w:pStyle w:val="HTMLPreformatted"/>
         <w:rPr>
           <w:rStyle w:val="HTMLCode"/>
-        </w:rPr>
-      </w:pPr>
-      <w:r>
-        <w:rPr>
-          <w:rStyle w:val="HTMLCode"/>
+          <w:rFonts w:ascii="Aptos" w:hAnsi="Aptos"/>
+        </w:rPr>
+      </w:pPr>
+      <w:r>
+        <w:rPr>
+          <w:rStyle w:val="HTMLCode"/>
+          <w:rFonts w:ascii="Aptos" w:hAnsi="Aptos"/>
         </w:rPr>
         <w:t xml:space="preserve">│   └── </w:t>
       </w:r>
@@ -2503,6 +3706,7 @@
       <w:r>
         <w:rPr>
           <w:rStyle w:val="HTMLCode"/>
+          <w:rFonts w:ascii="Aptos" w:hAnsi="Aptos"/>
         </w:rPr>
         <w:t>jitesh</w:t>
       </w:r>
@@ -2510,6 +3714,7 @@
       <w:r>
         <w:rPr>
           <w:rStyle w:val="HTMLCode"/>
+          <w:rFonts w:ascii="Aptos" w:hAnsi="Aptos"/>
         </w:rPr>
         <w:t>/</w:t>
       </w:r>
@@ -2519,11 +3724,13 @@
         <w:pStyle w:val="HTMLPreformatted"/>
         <w:rPr>
           <w:rStyle w:val="HTMLCode"/>
-        </w:rPr>
-      </w:pPr>
-      <w:r>
-        <w:rPr>
-          <w:rStyle w:val="HTMLCode"/>
+          <w:rFonts w:ascii="Aptos" w:hAnsi="Aptos"/>
+        </w:rPr>
+      </w:pPr>
+      <w:r>
+        <w:rPr>
+          <w:rStyle w:val="HTMLCode"/>
+          <w:rFonts w:ascii="Aptos" w:hAnsi="Aptos"/>
         </w:rPr>
         <w:t>│</w:t>
       </w:r>
@@ -2533,13 +3740,22 @@
         <w:pStyle w:val="HTMLPreformatted"/>
         <w:rPr>
           <w:rStyle w:val="HTMLCode"/>
-        </w:rPr>
-      </w:pPr>
-      <w:r>
-        <w:rPr>
-          <w:rStyle w:val="HTMLCode"/>
-        </w:rPr>
-        <w:t>├── requirements.txt</w:t>
+          <w:rFonts w:ascii="Aptos" w:hAnsi="Aptos"/>
+        </w:rPr>
+      </w:pPr>
+      <w:r>
+        <w:rPr>
+          <w:rStyle w:val="HTMLCode"/>
+          <w:rFonts w:ascii="MS Gothic" w:eastAsia="MS Gothic" w:hAnsi="MS Gothic" w:cs="MS Gothic" w:hint="eastAsia"/>
+        </w:rPr>
+        <w:t>├</w:t>
+      </w:r>
+      <w:r>
+        <w:rPr>
+          <w:rStyle w:val="HTMLCode"/>
+          <w:rFonts w:ascii="Aptos" w:hAnsi="Aptos"/>
+        </w:rPr>
+        <w:t>── requirements.txt</w:t>
       </w:r>
     </w:p>
     <w:p>
@@ -2547,11 +3763,13 @@
         <w:pStyle w:val="HTMLPreformatted"/>
         <w:rPr>
           <w:rStyle w:val="HTMLCode"/>
-        </w:rPr>
-      </w:pPr>
-      <w:r>
-        <w:rPr>
-          <w:rStyle w:val="HTMLCode"/>
+          <w:rFonts w:ascii="Aptos" w:hAnsi="Aptos"/>
+        </w:rPr>
+      </w:pPr>
+      <w:r>
+        <w:rPr>
+          <w:rStyle w:val="HTMLCode"/>
+          <w:rFonts w:ascii="Aptos" w:hAnsi="Aptos"/>
         </w:rPr>
         <w:t>└── README.md</w:t>
       </w:r>
@@ -2561,6 +3779,7 @@
         <w:pStyle w:val="HTMLPreformatted"/>
         <w:rPr>
           <w:rStyle w:val="HTMLCode"/>
+          <w:rFonts w:ascii="Aptos" w:hAnsi="Aptos"/>
         </w:rPr>
       </w:pPr>
     </w:p>
@@ -2569,42 +3788,73 @@
         <w:pStyle w:val="HTMLPreformatted"/>
         <w:rPr>
           <w:rStyle w:val="HTMLCode"/>
+          <w:rFonts w:ascii="Aptos" w:hAnsi="Aptos"/>
         </w:rPr>
       </w:pPr>
     </w:p>
     <w:p>
       <w:pPr>
         <w:pStyle w:val="Heading1"/>
-      </w:pPr>
-      <w:r>
+        <w:rPr>
+          <w:rFonts w:ascii="Aptos" w:hAnsi="Aptos"/>
+        </w:rPr>
+      </w:pPr>
+      <w:r>
+        <w:rPr>
+          <w:rFonts w:ascii="Aptos" w:hAnsi="Aptos"/>
+        </w:rPr>
         <w:t>Conclusion</w:t>
       </w:r>
     </w:p>
     <w:p>
       <w:pPr>
         <w:pStyle w:val="NormalWeb"/>
-      </w:pPr>
-      <w:r>
+        <w:rPr>
+          <w:rFonts w:ascii="Aptos" w:hAnsi="Aptos"/>
+        </w:rPr>
+      </w:pPr>
+      <w:r>
+        <w:rPr>
+          <w:rFonts w:ascii="Aptos" w:hAnsi="Aptos"/>
+        </w:rPr>
         <w:t xml:space="preserve">The Toronto </w:t>
       </w:r>
       <w:proofErr w:type="spellStart"/>
       <w:r>
+        <w:rPr>
+          <w:rFonts w:ascii="Aptos" w:hAnsi="Aptos"/>
+        </w:rPr>
         <w:t>AirBnB</w:t>
       </w:r>
       <w:proofErr w:type="spellEnd"/>
       <w:r>
+        <w:rPr>
+          <w:rFonts w:ascii="Aptos" w:hAnsi="Aptos"/>
+        </w:rPr>
         <w:t xml:space="preserve"> Pricing Assistant &amp; Profit Maximizer will provide </w:t>
       </w:r>
       <w:proofErr w:type="spellStart"/>
       <w:r>
+        <w:rPr>
+          <w:rFonts w:ascii="Aptos" w:hAnsi="Aptos"/>
+        </w:rPr>
         <w:t>AirBnB</w:t>
       </w:r>
       <w:proofErr w:type="spellEnd"/>
       <w:r>
+        <w:rPr>
+          <w:rFonts w:ascii="Aptos" w:hAnsi="Aptos"/>
+        </w:rPr>
         <w:t xml:space="preserve"> hosts and property investors with clear, actionable insights to guide their rental pricing and strategy decisions. By focusing on essential analysis and a simplified approach, we'll ensure a high-quality, stakeholder-friendly product that meets all project requirements while accommodating our team's limited time availability and varying technical backgrounds.</w:t>
       </w:r>
     </w:p>
-    <w:p/>
+    <w:p>
+      <w:pPr>
+        <w:rPr>
+          <w:rFonts w:ascii="Aptos" w:hAnsi="Aptos"/>
+        </w:rPr>
+      </w:pPr>
+    </w:p>
     <w:sectPr>
       <w:pgSz w:w="12240" w:h="15840"/>
       <w:pgMar w:top="1440" w:right="1440" w:bottom="1440" w:left="1440" w:header="708" w:footer="708" w:gutter="0"/>
@@ -3480,6 +4730,123 @@
     </w:lvl>
   </w:abstractNum>
   <w:abstractNum w:abstractNumId="6" w15:restartNumberingAfterBreak="0">
+    <w:nsid w:val="37BF671E"/>
+    <w:multiLevelType w:val="multilevel"/>
+    <w:tmpl w:val="91AC1AC0"/>
+    <w:lvl w:ilvl="0">
+      <w:start w:val="1"/>
+      <w:numFmt w:val="decimal"/>
+      <w:lvlText w:val="%1."/>
+      <w:lvlJc w:val="left"/>
+      <w:pPr>
+        <w:tabs>
+          <w:tab w:val="num" w:pos="720"/>
+        </w:tabs>
+        <w:ind w:left="720" w:hanging="360"/>
+      </w:pPr>
+    </w:lvl>
+    <w:lvl w:ilvl="1">
+      <w:start w:val="1"/>
+      <w:numFmt w:val="bullet"/>
+      <w:lvlText w:val="o"/>
+      <w:lvlJc w:val="left"/>
+      <w:pPr>
+        <w:tabs>
+          <w:tab w:val="num" w:pos="1440"/>
+        </w:tabs>
+        <w:ind w:left="1440" w:hanging="360"/>
+      </w:pPr>
+      <w:rPr>
+        <w:rFonts w:ascii="Courier New" w:hAnsi="Courier New" w:hint="default"/>
+        <w:sz w:val="20"/>
+      </w:rPr>
+    </w:lvl>
+    <w:lvl w:ilvl="2" w:tentative="1">
+      <w:start w:val="1"/>
+      <w:numFmt w:val="decimal"/>
+      <w:lvlText w:val="%3."/>
+      <w:lvlJc w:val="left"/>
+      <w:pPr>
+        <w:tabs>
+          <w:tab w:val="num" w:pos="2160"/>
+        </w:tabs>
+        <w:ind w:left="2160" w:hanging="360"/>
+      </w:pPr>
+    </w:lvl>
+    <w:lvl w:ilvl="3" w:tentative="1">
+      <w:start w:val="1"/>
+      <w:numFmt w:val="decimal"/>
+      <w:lvlText w:val="%4."/>
+      <w:lvlJc w:val="left"/>
+      <w:pPr>
+        <w:tabs>
+          <w:tab w:val="num" w:pos="2880"/>
+        </w:tabs>
+        <w:ind w:left="2880" w:hanging="360"/>
+      </w:pPr>
+    </w:lvl>
+    <w:lvl w:ilvl="4" w:tentative="1">
+      <w:start w:val="1"/>
+      <w:numFmt w:val="decimal"/>
+      <w:lvlText w:val="%5."/>
+      <w:lvlJc w:val="left"/>
+      <w:pPr>
+        <w:tabs>
+          <w:tab w:val="num" w:pos="3600"/>
+        </w:tabs>
+        <w:ind w:left="3600" w:hanging="360"/>
+      </w:pPr>
+    </w:lvl>
+    <w:lvl w:ilvl="5" w:tentative="1">
+      <w:start w:val="1"/>
+      <w:numFmt w:val="decimal"/>
+      <w:lvlText w:val="%6."/>
+      <w:lvlJc w:val="left"/>
+      <w:pPr>
+        <w:tabs>
+          <w:tab w:val="num" w:pos="4320"/>
+        </w:tabs>
+        <w:ind w:left="4320" w:hanging="360"/>
+      </w:pPr>
+    </w:lvl>
+    <w:lvl w:ilvl="6" w:tentative="1">
+      <w:start w:val="1"/>
+      <w:numFmt w:val="decimal"/>
+      <w:lvlText w:val="%7."/>
+      <w:lvlJc w:val="left"/>
+      <w:pPr>
+        <w:tabs>
+          <w:tab w:val="num" w:pos="5040"/>
+        </w:tabs>
+        <w:ind w:left="5040" w:hanging="360"/>
+      </w:pPr>
+    </w:lvl>
+    <w:lvl w:ilvl="7" w:tentative="1">
+      <w:start w:val="1"/>
+      <w:numFmt w:val="decimal"/>
+      <w:lvlText w:val="%8."/>
+      <w:lvlJc w:val="left"/>
+      <w:pPr>
+        <w:tabs>
+          <w:tab w:val="num" w:pos="5760"/>
+        </w:tabs>
+        <w:ind w:left="5760" w:hanging="360"/>
+      </w:pPr>
+    </w:lvl>
+    <w:lvl w:ilvl="8" w:tentative="1">
+      <w:start w:val="1"/>
+      <w:numFmt w:val="decimal"/>
+      <w:lvlText w:val="%9."/>
+      <w:lvlJc w:val="left"/>
+      <w:pPr>
+        <w:tabs>
+          <w:tab w:val="num" w:pos="6480"/>
+        </w:tabs>
+        <w:ind w:left="6480" w:hanging="360"/>
+      </w:pPr>
+    </w:lvl>
+  </w:abstractNum>
+  <w:abstractNum w:abstractNumId="7" w15:restartNumberingAfterBreak="0">
     <w:nsid w:val="3E6B5C42"/>
     <w:multiLevelType w:val="multilevel"/>
     <w:tmpl w:val="48649334"/>
@@ -3628,7 +4995,7 @@
       </w:rPr>
     </w:lvl>
   </w:abstractNum>
-  <w:abstractNum w:abstractNumId="7" w15:restartNumberingAfterBreak="0">
+  <w:abstractNum w:abstractNumId="8" w15:restartNumberingAfterBreak="0">
     <w:nsid w:val="45D36145"/>
     <w:multiLevelType w:val="multilevel"/>
     <w:tmpl w:val="C2C6C784"/>
@@ -3745,7 +5112,7 @@
       </w:pPr>
     </w:lvl>
   </w:abstractNum>
-  <w:abstractNum w:abstractNumId="8" w15:restartNumberingAfterBreak="0">
+  <w:abstractNum w:abstractNumId="9" w15:restartNumberingAfterBreak="0">
     <w:nsid w:val="49F8777F"/>
     <w:multiLevelType w:val="multilevel"/>
     <w:tmpl w:val="2BA26CD6"/>
@@ -3894,7 +5261,7 @@
       </w:rPr>
     </w:lvl>
   </w:abstractNum>
-  <w:abstractNum w:abstractNumId="9" w15:restartNumberingAfterBreak="0">
+  <w:abstractNum w:abstractNumId="10" w15:restartNumberingAfterBreak="0">
     <w:nsid w:val="50BD2E74"/>
     <w:multiLevelType w:val="multilevel"/>
     <w:tmpl w:val="83723804"/>
@@ -4011,7 +5378,7 @@
       </w:pPr>
     </w:lvl>
   </w:abstractNum>
-  <w:abstractNum w:abstractNumId="10" w15:restartNumberingAfterBreak="0">
+  <w:abstractNum w:abstractNumId="11" w15:restartNumberingAfterBreak="0">
     <w:nsid w:val="50C843B5"/>
     <w:multiLevelType w:val="multilevel"/>
     <w:tmpl w:val="9550B9EA"/>
@@ -4128,7 +5495,7 @@
       </w:pPr>
     </w:lvl>
   </w:abstractNum>
-  <w:abstractNum w:abstractNumId="11" w15:restartNumberingAfterBreak="0">
+  <w:abstractNum w:abstractNumId="12" w15:restartNumberingAfterBreak="0">
     <w:nsid w:val="5EE9574B"/>
     <w:multiLevelType w:val="multilevel"/>
     <w:tmpl w:val="49C80DBC"/>
@@ -4277,7 +5644,7 @@
       </w:rPr>
     </w:lvl>
   </w:abstractNum>
-  <w:abstractNum w:abstractNumId="12" w15:restartNumberingAfterBreak="0">
+  <w:abstractNum w:abstractNumId="13" w15:restartNumberingAfterBreak="0">
     <w:nsid w:val="649152B5"/>
     <w:multiLevelType w:val="multilevel"/>
     <w:tmpl w:val="4FAE2BDA"/>
@@ -4426,7 +5793,7 @@
       </w:rPr>
     </w:lvl>
   </w:abstractNum>
-  <w:abstractNum w:abstractNumId="13" w15:restartNumberingAfterBreak="0">
+  <w:abstractNum w:abstractNumId="14" w15:restartNumberingAfterBreak="0">
     <w:nsid w:val="67D65BCF"/>
     <w:multiLevelType w:val="multilevel"/>
     <w:tmpl w:val="AFC6C20E"/>
@@ -4575,7 +5942,7 @@
       </w:rPr>
     </w:lvl>
   </w:abstractNum>
-  <w:abstractNum w:abstractNumId="14" w15:restartNumberingAfterBreak="0">
+  <w:abstractNum w:abstractNumId="15" w15:restartNumberingAfterBreak="0">
     <w:nsid w:val="704B4ADE"/>
     <w:multiLevelType w:val="multilevel"/>
     <w:tmpl w:val="C316D720"/>
@@ -4692,7 +6059,7 @@
       </w:pPr>
     </w:lvl>
   </w:abstractNum>
-  <w:abstractNum w:abstractNumId="15" w15:restartNumberingAfterBreak="0">
+  <w:abstractNum w:abstractNumId="16" w15:restartNumberingAfterBreak="0">
     <w:nsid w:val="72A90780"/>
     <w:multiLevelType w:val="multilevel"/>
     <w:tmpl w:val="D618E3F8"/>
@@ -4810,7 +6177,7 @@
     </w:lvl>
   </w:abstractNum>
   <w:num w:numId="1" w16cid:durableId="1537235867">
-    <w:abstractNumId w:val="12"/>
+    <w:abstractNumId w:val="13"/>
   </w:num>
   <w:num w:numId="2" w16cid:durableId="977879161">
     <w:abstractNumId w:val="0"/>
@@ -4819,43 +6186,46 @@
     <w:abstractNumId w:val="5"/>
   </w:num>
   <w:num w:numId="4" w16cid:durableId="484246399">
-    <w:abstractNumId w:val="9"/>
+    <w:abstractNumId w:val="10"/>
   </w:num>
   <w:num w:numId="5" w16cid:durableId="1183010631">
-    <w:abstractNumId w:val="14"/>
+    <w:abstractNumId w:val="15"/>
   </w:num>
   <w:num w:numId="6" w16cid:durableId="763764480">
     <w:abstractNumId w:val="1"/>
   </w:num>
   <w:num w:numId="7" w16cid:durableId="329067513">
-    <w:abstractNumId w:val="13"/>
+    <w:abstractNumId w:val="14"/>
   </w:num>
   <w:num w:numId="8" w16cid:durableId="932317622">
     <w:abstractNumId w:val="4"/>
   </w:num>
   <w:num w:numId="9" w16cid:durableId="1922567482">
-    <w:abstractNumId w:val="8"/>
+    <w:abstractNumId w:val="9"/>
   </w:num>
   <w:num w:numId="10" w16cid:durableId="1105538129">
     <w:abstractNumId w:val="3"/>
   </w:num>
   <w:num w:numId="11" w16cid:durableId="295645154">
-    <w:abstractNumId w:val="11"/>
+    <w:abstractNumId w:val="12"/>
   </w:num>
   <w:num w:numId="12" w16cid:durableId="1769539912">
-    <w:abstractNumId w:val="6"/>
+    <w:abstractNumId w:val="7"/>
   </w:num>
   <w:num w:numId="13" w16cid:durableId="1649630555">
-    <w:abstractNumId w:val="7"/>
+    <w:abstractNumId w:val="8"/>
   </w:num>
   <w:num w:numId="14" w16cid:durableId="1285959761">
     <w:abstractNumId w:val="2"/>
   </w:num>
   <w:num w:numId="15" w16cid:durableId="1644770536">
-    <w:abstractNumId w:val="10"/>
+    <w:abstractNumId w:val="11"/>
   </w:num>
   <w:num w:numId="16" w16cid:durableId="716513311">
-    <w:abstractNumId w:val="15"/>
+    <w:abstractNumId w:val="16"/>
+  </w:num>
+  <w:num w:numId="17" w16cid:durableId="1078866599">
+    <w:abstractNumId w:val="6"/>
   </w:num>
 </w:numbering>
 </file>

</xml_diff>